<commit_message>
separated source links to individual file
</commit_message>
<xml_diff>
--- a/Kep/Dokumentacio.docx
+++ b/Kep/Dokumentacio.docx
@@ -2,73 +2,6 @@
 <file path=word/document.xml><?xml version="1.0" encoding="utf-8"?>
 <w:document xmlns:wpc="http://schemas.microsoft.com/office/word/2010/wordprocessingCanvas" xmlns:cx="http://schemas.microsoft.com/office/drawing/2014/chartex" xmlns:cx1="http://schemas.microsoft.com/office/drawing/2015/9/8/chartex" xmlns:cx2="http://schemas.microsoft.com/office/drawing/2015/10/21/chartex" xmlns:cx3="http://schemas.microsoft.com/office/drawing/2016/5/9/chartex" xmlns:cx4="http://schemas.microsoft.com/office/drawing/2016/5/10/chartex" xmlns:cx5="http://schemas.microsoft.com/office/drawing/2016/5/11/chartex" xmlns:cx6="http://schemas.microsoft.com/office/drawing/2016/5/12/chartex" xmlns:cx7="http://schemas.microsoft.com/office/drawing/2016/5/13/chartex" xmlns:cx8="http://schemas.microsoft.com/office/drawing/2016/5/14/chartex" xmlns:mc="http://schemas.openxmlformats.org/markup-compatibility/2006" xmlns:aink="http://schemas.microsoft.com/office/drawing/2016/ink" xmlns:am3d="http://schemas.microsoft.com/office/drawing/2017/model3d" xmlns:o="urn:schemas-microsoft-com:office:office" xmlns:r="http://schemas.openxmlformats.org/officeDocument/2006/relationships" xmlns:m="http://schemas.openxmlformats.org/officeDocument/2006/math" xmlns:v="urn:schemas-microsoft-com:vml" xmlns:wp14="http://schemas.microsoft.com/office/word/2010/wordprocessingDrawing" xmlns:wp="http://schemas.openxmlformats.org/drawingml/2006/wordprocessingDrawing" xmlns:w10="urn:schemas-microsoft-com:office:word" xmlns:w="http://schemas.openxmlformats.org/wordprocessingml/2006/main" xmlns:w14="http://schemas.microsoft.com/office/word/2010/wordml" xmlns:w15="http://schemas.microsoft.com/office/word/2012/wordml" xmlns:w16cex="http://schemas.microsoft.com/office/word/2018/wordml/cex" xmlns:w16cid="http://schemas.microsoft.com/office/word/2016/wordml/cid" xmlns:w16="http://schemas.microsoft.com/office/word/2018/wordml" xmlns:w16sdtdh="http://schemas.microsoft.com/office/word/2020/wordml/sdtdatahash" xmlns:w16se="http://schemas.microsoft.com/office/word/2015/wordml/symex" xmlns:wpg="http://schemas.microsoft.com/office/word/2010/wordprocessingGroup" xmlns:wpi="http://schemas.microsoft.com/office/word/2010/wordprocessingInk" xmlns:wne="http://schemas.microsoft.com/office/word/2006/wordml" xmlns:wps="http://schemas.microsoft.com/office/word/2010/wordprocessingShape" mc:Ignorable="w14 w15 w16se w16cid w16 w16cex w16sdtdh wp14">
   <w:body>
-    <w:p>
-      <w:pPr>
-        <w:rPr>
-          <w:b/>
-          <w:bCs/>
-          <w:sz w:val="30"/>
-          <w:szCs w:val="30"/>
-        </w:rPr>
-      </w:pPr>
-      <w:r>
-        <w:rPr>
-          <w:b/>
-          <w:bCs/>
-          <w:sz w:val="30"/>
-          <w:szCs w:val="30"/>
-        </w:rPr>
-        <w:t>Adatbázisok:</w:t>
-      </w:r>
-    </w:p>
-    <w:p/>
-    <w:p>
-      <w:pPr>
-        <w:rPr>
-          <w:sz w:val="26"/>
-          <w:szCs w:val="26"/>
-        </w:rPr>
-      </w:pPr>
-      <w:r>
-        <w:rPr>
-          <w:sz w:val="26"/>
-          <w:szCs w:val="26"/>
-        </w:rPr>
-        <w:t xml:space="preserve">Kaggle.com: </w:t>
-      </w:r>
-    </w:p>
-    <w:p/>
-    <w:p>
-      <w:r>
-        <w:t>Cash Bowman – AI Generated Images vs Real Images</w:t>
-      </w:r>
-    </w:p>
-    <w:p>
-      <w:r>
-        <w:t>Jordan J. Bird – CIFAKE: Real and AI-Generated Synthetic Images</w:t>
-      </w:r>
-    </w:p>
-    <w:p>
-      <w:r>
-        <w:t>SuperPotato9 – Ai recognition dataset</w:t>
-      </w:r>
-    </w:p>
-    <w:p>
-      <w:r>
-        <w:t xml:space="preserve">Shahzaib </w:t>
-      </w:r>
-      <w:r>
-        <w:t>U</w:t>
-      </w:r>
-      <w:r>
-        <w:t>r Rehman – Detect AI-Generated Faces: High-Quality Dataset</w:t>
-      </w:r>
-    </w:p>
-    <w:p>
-      <w:r>
-        <w:t>Sunny Kakar – Shoes Dataset: Real and AI-Generated Images</w:t>
-      </w:r>
-    </w:p>
     <w:p/>
     <w:sectPr>
       <w:pgSz w:w="11906" w:h="16838"/>

</xml_diff>

<commit_message>
Documentation of the collected data
</commit_message>
<xml_diff>
--- a/Kep/Dokumentacio.docx
+++ b/Kep/Dokumentacio.docx
@@ -2,6 +2,395 @@
 <file path=word/document.xml><?xml version="1.0" encoding="utf-8"?>
 <w:document xmlns:wpc="http://schemas.microsoft.com/office/word/2010/wordprocessingCanvas" xmlns:cx="http://schemas.microsoft.com/office/drawing/2014/chartex" xmlns:cx1="http://schemas.microsoft.com/office/drawing/2015/9/8/chartex" xmlns:cx2="http://schemas.microsoft.com/office/drawing/2015/10/21/chartex" xmlns:cx3="http://schemas.microsoft.com/office/drawing/2016/5/9/chartex" xmlns:cx4="http://schemas.microsoft.com/office/drawing/2016/5/10/chartex" xmlns:cx5="http://schemas.microsoft.com/office/drawing/2016/5/11/chartex" xmlns:cx6="http://schemas.microsoft.com/office/drawing/2016/5/12/chartex" xmlns:cx7="http://schemas.microsoft.com/office/drawing/2016/5/13/chartex" xmlns:cx8="http://schemas.microsoft.com/office/drawing/2016/5/14/chartex" xmlns:mc="http://schemas.openxmlformats.org/markup-compatibility/2006" xmlns:aink="http://schemas.microsoft.com/office/drawing/2016/ink" xmlns:am3d="http://schemas.microsoft.com/office/drawing/2017/model3d" xmlns:o="urn:schemas-microsoft-com:office:office" xmlns:r="http://schemas.openxmlformats.org/officeDocument/2006/relationships" xmlns:m="http://schemas.openxmlformats.org/officeDocument/2006/math" xmlns:v="urn:schemas-microsoft-com:vml" xmlns:wp14="http://schemas.microsoft.com/office/word/2010/wordprocessingDrawing" xmlns:wp="http://schemas.openxmlformats.org/drawingml/2006/wordprocessingDrawing" xmlns:w10="urn:schemas-microsoft-com:office:word" xmlns:w="http://schemas.openxmlformats.org/wordprocessingml/2006/main" xmlns:w14="http://schemas.microsoft.com/office/word/2010/wordml" xmlns:w15="http://schemas.microsoft.com/office/word/2012/wordml" xmlns:w16cex="http://schemas.microsoft.com/office/word/2018/wordml/cex" xmlns:w16cid="http://schemas.microsoft.com/office/word/2016/wordml/cid" xmlns:w16="http://schemas.microsoft.com/office/word/2018/wordml" xmlns:w16sdtdh="http://schemas.microsoft.com/office/word/2020/wordml/sdtdatahash" xmlns:w16se="http://schemas.microsoft.com/office/word/2015/wordml/symex" xmlns:wpg="http://schemas.microsoft.com/office/word/2010/wordprocessingGroup" xmlns:wpi="http://schemas.microsoft.com/office/word/2010/wordprocessingInk" xmlns:wne="http://schemas.microsoft.com/office/word/2006/wordml" xmlns:wps="http://schemas.microsoft.com/office/word/2010/wordprocessingShape" mc:Ignorable="w14 w15 w16se w16cid w16 w16cex w16sdtdh wp14">
   <w:body>
+    <w:p>
+      <w:pPr>
+        <w:jc w:val="center"/>
+        <w:rPr>
+          <w:b/>
+          <w:bCs/>
+          <w:sz w:val="32"/>
+          <w:szCs w:val="32"/>
+        </w:rPr>
+      </w:pPr>
+      <w:r>
+        <w:rPr>
+          <w:b/>
+          <w:bCs/>
+          <w:sz w:val="32"/>
+          <w:szCs w:val="32"/>
+        </w:rPr>
+        <w:t>Mesterséges intelligencia által generált tartalom detektálása</w:t>
+      </w:r>
+    </w:p>
+    <w:p>
+      <w:pPr>
+        <w:jc w:val="center"/>
+        <w:rPr>
+          <w:b/>
+          <w:bCs/>
+          <w:sz w:val="32"/>
+          <w:szCs w:val="32"/>
+        </w:rPr>
+      </w:pPr>
+      <w:r>
+        <w:rPr>
+          <w:b/>
+          <w:bCs/>
+          <w:sz w:val="32"/>
+          <w:szCs w:val="32"/>
+        </w:rPr>
+        <w:t>Önálló Labor</w:t>
+      </w:r>
+    </w:p>
+    <w:p>
+      <w:pPr>
+        <w:jc w:val="center"/>
+        <w:rPr>
+          <w:b/>
+          <w:bCs/>
+          <w:sz w:val="32"/>
+          <w:szCs w:val="32"/>
+        </w:rPr>
+      </w:pPr>
+      <w:r>
+        <w:rPr>
+          <w:b/>
+          <w:bCs/>
+          <w:sz w:val="32"/>
+          <w:szCs w:val="32"/>
+        </w:rPr>
+        <w:t>Nagy László, BC7TB3</w:t>
+      </w:r>
+    </w:p>
+    <w:p>
+      <w:pPr>
+        <w:rPr>
+          <w:b/>
+          <w:bCs/>
+          <w:sz w:val="32"/>
+          <w:szCs w:val="32"/>
+        </w:rPr>
+      </w:pPr>
+    </w:p>
+    <w:p>
+      <w:pPr>
+        <w:rPr>
+          <w:b/>
+          <w:bCs/>
+          <w:sz w:val="28"/>
+          <w:szCs w:val="28"/>
+        </w:rPr>
+      </w:pPr>
+      <w:r>
+        <w:rPr>
+          <w:b/>
+          <w:bCs/>
+          <w:sz w:val="28"/>
+          <w:szCs w:val="28"/>
+        </w:rPr>
+        <w:t>Használt adatok</w:t>
+      </w:r>
+    </w:p>
+    <w:p/>
+    <w:p>
+      <w:r>
+        <w:t>A neurális háló tanítása 5, a kaggle.com-on megtalálható képgyűjteménnyel történt.</w:t>
+      </w:r>
+      <w:r>
+        <w:t xml:space="preserve"> Ezek egy része </w:t>
+      </w:r>
+      <w:r>
+        <w:t xml:space="preserve">eleve szét volt választva </w:t>
+      </w:r>
+      <w:r>
+        <w:t>tanítási és tesztelési adathalmazra, viszont a legtöbbnél csak az alapján voltak megkülönböztetve a képek, hogy AI generálta-e vagy sem.</w:t>
+      </w:r>
+    </w:p>
+    <w:p>
+      <w:r>
+        <w:t xml:space="preserve">Így az első lépés az adatok előkészítése volt: </w:t>
+      </w:r>
+      <w:r>
+        <w:t>mindegyik adathalmazt egységesen 80%-20% arányban szétbontottam. A képek 80%-a a tanításhoz lett felhasználva, a maradék 20% pedig a teszteléshez.</w:t>
+      </w:r>
+      <w:r>
+        <w:t xml:space="preserve"> </w:t>
+      </w:r>
+    </w:p>
+    <w:p>
+      <w:r>
+        <w:t xml:space="preserve">Ezután ezeket az adathalmazokat külön-külön kipróbálta. </w:t>
+      </w:r>
+      <w:r>
+        <w:t xml:space="preserve">Egyszerre egy </w:t>
+      </w:r>
+      <w:r>
+        <w:t>halmaz tanítási képeit felhasználva tanítottam a hálót, majd az adott halmaz teszt képein megvizsgáltam, hogy mennyire volt hatékony a tanulás</w:t>
+      </w:r>
+      <w:r>
+        <w:t xml:space="preserve">. </w:t>
+      </w:r>
+      <w:r>
+        <w:t xml:space="preserve">Erre azért volt szükség, </w:t>
+      </w:r>
+      <w:r>
+        <w:t>mert</w:t>
+      </w:r>
+      <w:r>
+        <w:t xml:space="preserve"> </w:t>
+      </w:r>
+      <w:r>
+        <w:t>ha már az adott adathalmaz sem tudott volna értelmezhető eredményt elérni a tanításban</w:t>
+      </w:r>
+      <w:r>
+        <w:t xml:space="preserve">, akkor </w:t>
+      </w:r>
+      <w:r>
+        <w:t>nem valószínű, hogy a későbbiekben hasznos lett volna.</w:t>
+      </w:r>
+      <w:r>
+        <w:t xml:space="preserve"> Az eredmények:</w:t>
+      </w:r>
+    </w:p>
+    <w:p/>
+    <w:p>
+      <w:r>
+        <w:t>Cash Bowman – AI Generated Images vs Real Images</w:t>
+      </w:r>
+    </w:p>
+    <w:p>
+      <w:hyperlink r:id="rId4" w:history="1">
+        <w:r>
+          <w:rPr>
+            <w:rStyle w:val="Hiperhivatkozs"/>
+          </w:rPr>
+          <w:t>https://www.kaggle.com/datasets/cashbowman/ai-generated-images-vs-real-images</w:t>
+        </w:r>
+      </w:hyperlink>
+    </w:p>
+    <w:p/>
+    <w:p>
+      <w:r>
+        <w:t xml:space="preserve">Eredmény: </w:t>
+      </w:r>
+      <w:r>
+        <w:t>60,25</w:t>
+      </w:r>
+      <w:r>
+        <w:t>%</w:t>
+      </w:r>
+    </w:p>
+    <w:p>
+      <w:r>
+        <w:t xml:space="preserve">Epoch szám: </w:t>
+      </w:r>
+      <w:r>
+        <w:t>3</w:t>
+      </w:r>
+    </w:p>
+    <w:p>
+      <w:r>
+        <w:t xml:space="preserve">Batch méret: </w:t>
+      </w:r>
+      <w:r>
+        <w:t>4</w:t>
+      </w:r>
+    </w:p>
+    <w:p/>
+    <w:p/>
+    <w:p/>
+    <w:p>
+      <w:r>
+        <w:t>Jordan J. Bird – CIFAKE: Real and AI-Generated Synthetic Images</w:t>
+      </w:r>
+    </w:p>
+    <w:p>
+      <w:hyperlink r:id="rId5" w:history="1">
+        <w:r>
+          <w:rPr>
+            <w:rStyle w:val="Hiperhivatkozs"/>
+          </w:rPr>
+          <w:t>https://www.kaggle.com/datasets/birdy654/cifake-real-and-ai-generated-synthetic-images</w:t>
+        </w:r>
+      </w:hyperlink>
+    </w:p>
+    <w:p/>
+    <w:p>
+      <w:r>
+        <w:t>Eredmény: 88,22%</w:t>
+      </w:r>
+    </w:p>
+    <w:p>
+      <w:r>
+        <w:t>Epoch szám: 1</w:t>
+      </w:r>
+    </w:p>
+    <w:p>
+      <w:r>
+        <w:t>Batch méret: 64</w:t>
+      </w:r>
+    </w:p>
+    <w:p>
+      <w:r>
+        <w:lastRenderedPageBreak/>
+        <w:t>SuperPotato9 – Ai recognition dataset</w:t>
+      </w:r>
+    </w:p>
+    <w:p>
+      <w:hyperlink r:id="rId6" w:history="1">
+        <w:r>
+          <w:rPr>
+            <w:rStyle w:val="Hiperhivatkozs"/>
+          </w:rPr>
+          <w:t>https://www.kaggle.com/datasets/superpotato9/dalle-recognition-dataset</w:t>
+        </w:r>
+      </w:hyperlink>
+    </w:p>
+    <w:p/>
+    <w:p>
+      <w:r>
+        <w:t>Eredmény: 8</w:t>
+      </w:r>
+      <w:r>
+        <w:t>4,82</w:t>
+      </w:r>
+      <w:r>
+        <w:t>%</w:t>
+      </w:r>
+    </w:p>
+    <w:p>
+      <w:r>
+        <w:t xml:space="preserve">Epoch szám: </w:t>
+      </w:r>
+      <w:r>
+        <w:t>3</w:t>
+      </w:r>
+    </w:p>
+    <w:p>
+      <w:r>
+        <w:t>Batch méret: 64</w:t>
+      </w:r>
+    </w:p>
+    <w:p/>
+    <w:p/>
+    <w:p/>
+    <w:p>
+      <w:r>
+        <w:t>Shahzaib Ur Rehman – Detect AI-Generated Faces: High-Quality Dataset</w:t>
+      </w:r>
+    </w:p>
+    <w:p>
+      <w:hyperlink r:id="rId7" w:history="1">
+        <w:r>
+          <w:rPr>
+            <w:rStyle w:val="Hiperhivatkozs"/>
+          </w:rPr>
+          <w:t>https://www.kaggle.com/datasets/shahzaibshazoo/detect-ai-generated-faces-high-quality-dataset</w:t>
+        </w:r>
+      </w:hyperlink>
+    </w:p>
+    <w:p/>
+    <w:p>
+      <w:r>
+        <w:t xml:space="preserve">Eredmény: </w:t>
+      </w:r>
+      <w:r>
+        <w:t>95,3</w:t>
+      </w:r>
+      <w:r>
+        <w:t>%</w:t>
+      </w:r>
+    </w:p>
+    <w:p>
+      <w:r>
+        <w:t xml:space="preserve">Epoch szám: </w:t>
+      </w:r>
+      <w:r>
+        <w:t>1</w:t>
+      </w:r>
+    </w:p>
+    <w:p>
+      <w:r>
+        <w:t xml:space="preserve">Batch méret: </w:t>
+      </w:r>
+      <w:r>
+        <w:t>32</w:t>
+      </w:r>
+    </w:p>
+    <w:p/>
+    <w:p/>
+    <w:p/>
+    <w:p>
+      <w:r>
+        <w:t>Sunny Kakar – Shoes Dataset: Real and AI-Generated Images</w:t>
+      </w:r>
+    </w:p>
+    <w:p>
+      <w:hyperlink r:id="rId8" w:history="1">
+        <w:r>
+          <w:rPr>
+            <w:rStyle w:val="Hiperhivatkozs"/>
+          </w:rPr>
+          <w:t>https://www.kaggle.com/datasets/sunnykakar/shoes-dataset-real-and-ai-generated-images</w:t>
+        </w:r>
+      </w:hyperlink>
+    </w:p>
+    <w:p/>
+    <w:p>
+      <w:r>
+        <w:t>Eredmény: 9</w:t>
+      </w:r>
+      <w:r>
+        <w:t>1</w:t>
+      </w:r>
+      <w:r>
+        <w:t>,</w:t>
+      </w:r>
+      <w:r>
+        <w:t>74</w:t>
+      </w:r>
+      <w:r>
+        <w:t>%</w:t>
+      </w:r>
+    </w:p>
+    <w:p>
+      <w:r>
+        <w:t xml:space="preserve">Epoch szám: </w:t>
+      </w:r>
+      <w:r>
+        <w:t>2</w:t>
+      </w:r>
+    </w:p>
+    <w:p>
+      <w:r>
+        <w:t>Batch méret: 32</w:t>
+      </w:r>
+    </w:p>
+    <w:p/>
+    <w:p/>
+    <w:p>
+      <w:r>
+        <w:t>Ezek alapján az első adathalmaz (</w:t>
+      </w:r>
+      <w:r>
+        <w:t>AI Generated Images vs Real Images</w:t>
+      </w:r>
+      <w:r>
+        <w:t>)</w:t>
+      </w:r>
+      <w:r>
+        <w:t xml:space="preserve"> </w:t>
+      </w:r>
+      <w:r>
+        <w:t xml:space="preserve">nem elég jó ahhoz, hogy </w:t>
+      </w:r>
+      <w:r>
+        <w:t>a továbbiakban használni lehessen.</w:t>
+      </w:r>
+      <w:r>
+        <w:t xml:space="preserve"> </w:t>
+      </w:r>
+    </w:p>
     <w:p/>
     <w:sectPr>
       <w:pgSz w:w="11906" w:h="16838"/>
@@ -439,6 +828,29 @@
     <w:semiHidden/>
     <w:unhideWhenUsed/>
   </w:style>
+  <w:style w:type="character" w:styleId="Hiperhivatkozs">
+    <w:name w:val="Hyperlink"/>
+    <w:basedOn w:val="Bekezdsalapbettpusa"/>
+    <w:uiPriority w:val="99"/>
+    <w:unhideWhenUsed/>
+    <w:rsid w:val="00570E44"/>
+    <w:rPr>
+      <w:color w:val="0563C1" w:themeColor="hyperlink"/>
+      <w:u w:val="single"/>
+    </w:rPr>
+  </w:style>
+  <w:style w:type="character" w:styleId="Feloldatlanmegemlts">
+    <w:name w:val="Unresolved Mention"/>
+    <w:basedOn w:val="Bekezdsalapbettpusa"/>
+    <w:uiPriority w:val="99"/>
+    <w:semiHidden/>
+    <w:unhideWhenUsed/>
+    <w:rsid w:val="00570E44"/>
+    <w:rPr>
+      <w:color w:val="605E5C"/>
+      <w:shd w:val="clear" w:color="auto" w:fill="E1DFDD"/>
+    </w:rPr>
+  </w:style>
 </w:styles>
 </file>
 

</xml_diff>

<commit_message>
Fourier-spectrum, data augmentation for pictures
</commit_message>
<xml_diff>
--- a/Kep/Dokumentacio.docx
+++ b/Kep/Dokumentacio.docx
@@ -93,305 +93,1607 @@
     </w:p>
     <w:p/>
     <w:p>
-      <w:r>
+      <w:pPr>
+        <w:rPr>
+          <w:sz w:val="24"/>
+          <w:szCs w:val="24"/>
+        </w:rPr>
+      </w:pPr>
+      <w:r>
+        <w:rPr>
+          <w:sz w:val="24"/>
+          <w:szCs w:val="24"/>
+        </w:rPr>
         <w:t>A neurális háló tanítása 5, a kaggle.com-on megtalálható képgyűjteménnyel történt.</w:t>
       </w:r>
       <w:r>
+        <w:rPr>
+          <w:sz w:val="24"/>
+          <w:szCs w:val="24"/>
+        </w:rPr>
         <w:t xml:space="preserve"> Ezek egy része </w:t>
       </w:r>
       <w:r>
+        <w:rPr>
+          <w:sz w:val="24"/>
+          <w:szCs w:val="24"/>
+        </w:rPr>
         <w:t xml:space="preserve">eleve szét volt választva </w:t>
       </w:r>
       <w:r>
+        <w:rPr>
+          <w:sz w:val="24"/>
+          <w:szCs w:val="24"/>
+        </w:rPr>
         <w:t>tanítási és tesztelési adathalmazra, viszont a legtöbbnél csak az alapján voltak megkülönböztetve a képek, hogy AI generálta-e vagy sem.</w:t>
       </w:r>
     </w:p>
     <w:p>
-      <w:r>
+      <w:pPr>
+        <w:rPr>
+          <w:sz w:val="24"/>
+          <w:szCs w:val="24"/>
+        </w:rPr>
+      </w:pPr>
+      <w:r>
+        <w:rPr>
+          <w:sz w:val="24"/>
+          <w:szCs w:val="24"/>
+        </w:rPr>
         <w:t xml:space="preserve">Így az első lépés az adatok előkészítése volt: </w:t>
       </w:r>
       <w:r>
+        <w:rPr>
+          <w:sz w:val="24"/>
+          <w:szCs w:val="24"/>
+        </w:rPr>
         <w:t>mindegyik adathalmazt egységesen 80%-20% arányban szétbontottam. A képek 80%-a a tanításhoz lett felhasználva, a maradék 20% pedig a teszteléshez.</w:t>
       </w:r>
       <w:r>
+        <w:rPr>
+          <w:sz w:val="24"/>
+          <w:szCs w:val="24"/>
+        </w:rPr>
         <w:t xml:space="preserve"> </w:t>
       </w:r>
     </w:p>
     <w:p>
-      <w:r>
+      <w:pPr>
+        <w:rPr>
+          <w:sz w:val="24"/>
+          <w:szCs w:val="24"/>
+        </w:rPr>
+      </w:pPr>
+      <w:r>
+        <w:rPr>
+          <w:sz w:val="24"/>
+          <w:szCs w:val="24"/>
+        </w:rPr>
         <w:t xml:space="preserve">Ezután ezeket az adathalmazokat külön-külön kipróbálta. </w:t>
       </w:r>
       <w:r>
+        <w:rPr>
+          <w:sz w:val="24"/>
+          <w:szCs w:val="24"/>
+        </w:rPr>
         <w:t xml:space="preserve">Egyszerre egy </w:t>
       </w:r>
       <w:r>
+        <w:rPr>
+          <w:sz w:val="24"/>
+          <w:szCs w:val="24"/>
+        </w:rPr>
         <w:t>halmaz tanítási képeit felhasználva tanítottam a hálót, majd az adott halmaz teszt képein megvizsgáltam, hogy mennyire volt hatékony a tanulás</w:t>
       </w:r>
       <w:r>
+        <w:rPr>
+          <w:sz w:val="24"/>
+          <w:szCs w:val="24"/>
+        </w:rPr>
         <w:t xml:space="preserve">. </w:t>
       </w:r>
       <w:r>
+        <w:rPr>
+          <w:sz w:val="24"/>
+          <w:szCs w:val="24"/>
+        </w:rPr>
         <w:t xml:space="preserve">Erre azért volt szükség, </w:t>
       </w:r>
       <w:r>
+        <w:rPr>
+          <w:sz w:val="24"/>
+          <w:szCs w:val="24"/>
+        </w:rPr>
         <w:t>mert</w:t>
       </w:r>
       <w:r>
+        <w:rPr>
+          <w:sz w:val="24"/>
+          <w:szCs w:val="24"/>
+        </w:rPr>
         <w:t xml:space="preserve"> </w:t>
       </w:r>
       <w:r>
+        <w:rPr>
+          <w:sz w:val="24"/>
+          <w:szCs w:val="24"/>
+        </w:rPr>
         <w:t>ha már az adott adathalmaz sem tudott volna értelmezhető eredményt elérni a tanításban</w:t>
       </w:r>
       <w:r>
+        <w:rPr>
+          <w:sz w:val="24"/>
+          <w:szCs w:val="24"/>
+        </w:rPr>
         <w:t xml:space="preserve">, akkor </w:t>
       </w:r>
       <w:r>
+        <w:rPr>
+          <w:sz w:val="24"/>
+          <w:szCs w:val="24"/>
+        </w:rPr>
         <w:t>nem valószínű, hogy a későbbiekben hasznos lett volna.</w:t>
       </w:r>
       <w:r>
+        <w:rPr>
+          <w:sz w:val="24"/>
+          <w:szCs w:val="24"/>
+        </w:rPr>
         <w:t xml:space="preserve"> Az eredmények:</w:t>
       </w:r>
     </w:p>
-    <w:p/>
-    <w:p>
-      <w:r>
+    <w:p>
+      <w:pPr>
+        <w:rPr>
+          <w:sz w:val="24"/>
+          <w:szCs w:val="24"/>
+        </w:rPr>
+      </w:pPr>
+    </w:p>
+    <w:p>
+      <w:pPr>
+        <w:rPr>
+          <w:sz w:val="24"/>
+          <w:szCs w:val="24"/>
+        </w:rPr>
+      </w:pPr>
+      <w:r>
+        <w:rPr>
+          <w:sz w:val="24"/>
+          <w:szCs w:val="24"/>
+        </w:rPr>
         <w:t>Cash Bowman – AI Generated Images vs Real Images</w:t>
       </w:r>
     </w:p>
     <w:p>
-      <w:hyperlink r:id="rId4" w:history="1">
+      <w:pPr>
+        <w:rPr>
+          <w:sz w:val="24"/>
+          <w:szCs w:val="24"/>
+        </w:rPr>
+      </w:pPr>
+      <w:hyperlink r:id="rId5" w:history="1">
         <w:r>
           <w:rPr>
             <w:rStyle w:val="Hiperhivatkozs"/>
+            <w:sz w:val="24"/>
+            <w:szCs w:val="24"/>
           </w:rPr>
           <w:t>https://www.kaggle.com/datasets/cashbowman/ai-generated-images-vs-real-images</w:t>
         </w:r>
       </w:hyperlink>
     </w:p>
-    <w:p/>
-    <w:p>
-      <w:r>
+    <w:p>
+      <w:pPr>
+        <w:rPr>
+          <w:sz w:val="24"/>
+          <w:szCs w:val="24"/>
+        </w:rPr>
+      </w:pPr>
+    </w:p>
+    <w:p>
+      <w:pPr>
+        <w:rPr>
+          <w:sz w:val="24"/>
+          <w:szCs w:val="24"/>
+        </w:rPr>
+      </w:pPr>
+      <w:r>
+        <w:rPr>
+          <w:sz w:val="24"/>
+          <w:szCs w:val="24"/>
+        </w:rPr>
         <w:t xml:space="preserve">Eredmény: </w:t>
       </w:r>
       <w:r>
+        <w:rPr>
+          <w:sz w:val="24"/>
+          <w:szCs w:val="24"/>
+        </w:rPr>
         <w:t>60,25</w:t>
       </w:r>
       <w:r>
+        <w:rPr>
+          <w:sz w:val="24"/>
+          <w:szCs w:val="24"/>
+        </w:rPr>
         <w:t>%</w:t>
       </w:r>
     </w:p>
     <w:p>
-      <w:r>
+      <w:pPr>
+        <w:rPr>
+          <w:sz w:val="24"/>
+          <w:szCs w:val="24"/>
+        </w:rPr>
+      </w:pPr>
+      <w:r>
+        <w:rPr>
+          <w:sz w:val="24"/>
+          <w:szCs w:val="24"/>
+        </w:rPr>
         <w:t xml:space="preserve">Epoch szám: </w:t>
       </w:r>
       <w:r>
+        <w:rPr>
+          <w:sz w:val="24"/>
+          <w:szCs w:val="24"/>
+        </w:rPr>
         <w:t>3</w:t>
       </w:r>
     </w:p>
     <w:p>
-      <w:r>
+      <w:pPr>
+        <w:rPr>
+          <w:sz w:val="24"/>
+          <w:szCs w:val="24"/>
+        </w:rPr>
+      </w:pPr>
+      <w:r>
+        <w:rPr>
+          <w:sz w:val="24"/>
+          <w:szCs w:val="24"/>
+        </w:rPr>
         <w:t xml:space="preserve">Batch méret: </w:t>
       </w:r>
       <w:r>
+        <w:rPr>
+          <w:sz w:val="24"/>
+          <w:szCs w:val="24"/>
+        </w:rPr>
         <w:t>4</w:t>
       </w:r>
     </w:p>
-    <w:p/>
-    <w:p/>
-    <w:p/>
-    <w:p>
-      <w:r>
+    <w:p>
+      <w:pPr>
+        <w:rPr>
+          <w:sz w:val="24"/>
+          <w:szCs w:val="24"/>
+        </w:rPr>
+      </w:pPr>
+    </w:p>
+    <w:p>
+      <w:pPr>
+        <w:rPr>
+          <w:sz w:val="24"/>
+          <w:szCs w:val="24"/>
+        </w:rPr>
+      </w:pPr>
+    </w:p>
+    <w:p>
+      <w:pPr>
+        <w:rPr>
+          <w:sz w:val="24"/>
+          <w:szCs w:val="24"/>
+        </w:rPr>
+      </w:pPr>
+    </w:p>
+    <w:p>
+      <w:pPr>
+        <w:rPr>
+          <w:sz w:val="24"/>
+          <w:szCs w:val="24"/>
+        </w:rPr>
+      </w:pPr>
+      <w:r>
+        <w:rPr>
+          <w:sz w:val="24"/>
+          <w:szCs w:val="24"/>
+        </w:rPr>
         <w:t>Jordan J. Bird – CIFAKE: Real and AI-Generated Synthetic Images</w:t>
       </w:r>
     </w:p>
     <w:p>
-      <w:hyperlink r:id="rId5" w:history="1">
+      <w:pPr>
+        <w:rPr>
+          <w:sz w:val="24"/>
+          <w:szCs w:val="24"/>
+        </w:rPr>
+      </w:pPr>
+      <w:hyperlink r:id="rId6" w:history="1">
         <w:r>
           <w:rPr>
             <w:rStyle w:val="Hiperhivatkozs"/>
+            <w:sz w:val="24"/>
+            <w:szCs w:val="24"/>
           </w:rPr>
           <w:t>https://www.kaggle.com/datasets/birdy654/cifake-real-and-ai-generated-synthetic-images</w:t>
         </w:r>
       </w:hyperlink>
     </w:p>
-    <w:p/>
-    <w:p>
-      <w:r>
+    <w:p>
+      <w:pPr>
+        <w:rPr>
+          <w:sz w:val="24"/>
+          <w:szCs w:val="24"/>
+        </w:rPr>
+      </w:pPr>
+    </w:p>
+    <w:p>
+      <w:pPr>
+        <w:rPr>
+          <w:sz w:val="24"/>
+          <w:szCs w:val="24"/>
+        </w:rPr>
+      </w:pPr>
+      <w:r>
+        <w:rPr>
+          <w:sz w:val="24"/>
+          <w:szCs w:val="24"/>
+        </w:rPr>
         <w:t>Eredmény: 88,22%</w:t>
       </w:r>
     </w:p>
     <w:p>
-      <w:r>
+      <w:pPr>
+        <w:rPr>
+          <w:sz w:val="24"/>
+          <w:szCs w:val="24"/>
+        </w:rPr>
+      </w:pPr>
+      <w:r>
+        <w:rPr>
+          <w:sz w:val="24"/>
+          <w:szCs w:val="24"/>
+        </w:rPr>
+        <w:lastRenderedPageBreak/>
         <w:t>Epoch szám: 1</w:t>
       </w:r>
     </w:p>
     <w:p>
-      <w:r>
+      <w:pPr>
+        <w:rPr>
+          <w:sz w:val="24"/>
+          <w:szCs w:val="24"/>
+        </w:rPr>
+      </w:pPr>
+      <w:r>
+        <w:rPr>
+          <w:sz w:val="24"/>
+          <w:szCs w:val="24"/>
+        </w:rPr>
         <w:t>Batch méret: 64</w:t>
       </w:r>
     </w:p>
     <w:p>
-      <w:r>
-        <w:lastRenderedPageBreak/>
+      <w:pPr>
+        <w:rPr>
+          <w:sz w:val="24"/>
+          <w:szCs w:val="24"/>
+        </w:rPr>
+      </w:pPr>
+      <w:r>
+        <w:rPr>
+          <w:sz w:val="24"/>
+          <w:szCs w:val="24"/>
+        </w:rPr>
         <w:t>SuperPotato9 – Ai recognition dataset</w:t>
       </w:r>
     </w:p>
     <w:p>
-      <w:hyperlink r:id="rId6" w:history="1">
+      <w:pPr>
+        <w:rPr>
+          <w:sz w:val="24"/>
+          <w:szCs w:val="24"/>
+        </w:rPr>
+      </w:pPr>
+      <w:hyperlink r:id="rId7" w:history="1">
         <w:r>
           <w:rPr>
             <w:rStyle w:val="Hiperhivatkozs"/>
+            <w:sz w:val="24"/>
+            <w:szCs w:val="24"/>
           </w:rPr>
           <w:t>https://www.kaggle.com/datasets/superpotato9/dalle-recognition-dataset</w:t>
         </w:r>
       </w:hyperlink>
     </w:p>
-    <w:p/>
-    <w:p>
-      <w:r>
-        <w:t>Eredmény: 8</w:t>
-      </w:r>
-      <w:r>
-        <w:t>4,82</w:t>
-      </w:r>
-      <w:r>
-        <w:t>%</w:t>
-      </w:r>
-    </w:p>
-    <w:p>
-      <w:r>
+    <w:p>
+      <w:pPr>
+        <w:rPr>
+          <w:sz w:val="24"/>
+          <w:szCs w:val="24"/>
+        </w:rPr>
+      </w:pPr>
+    </w:p>
+    <w:p>
+      <w:pPr>
+        <w:rPr>
+          <w:sz w:val="24"/>
+          <w:szCs w:val="24"/>
+        </w:rPr>
+      </w:pPr>
+      <w:r>
+        <w:rPr>
+          <w:sz w:val="24"/>
+          <w:szCs w:val="24"/>
+        </w:rPr>
+        <w:t>Eredmény: 84,82%</w:t>
+      </w:r>
+    </w:p>
+    <w:p>
+      <w:pPr>
+        <w:rPr>
+          <w:sz w:val="24"/>
+          <w:szCs w:val="24"/>
+        </w:rPr>
+      </w:pPr>
+      <w:r>
+        <w:rPr>
+          <w:sz w:val="24"/>
+          <w:szCs w:val="24"/>
+        </w:rPr>
         <w:t xml:space="preserve">Epoch szám: </w:t>
       </w:r>
       <w:r>
+        <w:rPr>
+          <w:sz w:val="24"/>
+          <w:szCs w:val="24"/>
+        </w:rPr>
         <w:t>3</w:t>
       </w:r>
     </w:p>
     <w:p>
-      <w:r>
+      <w:pPr>
+        <w:rPr>
+          <w:sz w:val="24"/>
+          <w:szCs w:val="24"/>
+        </w:rPr>
+      </w:pPr>
+      <w:r>
+        <w:rPr>
+          <w:sz w:val="24"/>
+          <w:szCs w:val="24"/>
+        </w:rPr>
         <w:t>Batch méret: 64</w:t>
       </w:r>
     </w:p>
-    <w:p/>
-    <w:p/>
-    <w:p/>
-    <w:p>
-      <w:r>
+    <w:p>
+      <w:pPr>
+        <w:rPr>
+          <w:sz w:val="24"/>
+          <w:szCs w:val="24"/>
+        </w:rPr>
+      </w:pPr>
+    </w:p>
+    <w:p>
+      <w:pPr>
+        <w:rPr>
+          <w:sz w:val="24"/>
+          <w:szCs w:val="24"/>
+        </w:rPr>
+      </w:pPr>
+    </w:p>
+    <w:p>
+      <w:pPr>
+        <w:rPr>
+          <w:sz w:val="24"/>
+          <w:szCs w:val="24"/>
+        </w:rPr>
+      </w:pPr>
+    </w:p>
+    <w:p>
+      <w:pPr>
+        <w:rPr>
+          <w:sz w:val="24"/>
+          <w:szCs w:val="24"/>
+        </w:rPr>
+      </w:pPr>
+      <w:r>
+        <w:rPr>
+          <w:sz w:val="24"/>
+          <w:szCs w:val="24"/>
+        </w:rPr>
         <w:t>Shahzaib Ur Rehman – Detect AI-Generated Faces: High-Quality Dataset</w:t>
       </w:r>
     </w:p>
     <w:p>
-      <w:hyperlink r:id="rId7" w:history="1">
+      <w:pPr>
+        <w:rPr>
+          <w:sz w:val="24"/>
+          <w:szCs w:val="24"/>
+        </w:rPr>
+      </w:pPr>
+      <w:hyperlink r:id="rId8" w:history="1">
         <w:r>
           <w:rPr>
             <w:rStyle w:val="Hiperhivatkozs"/>
+            <w:sz w:val="24"/>
+            <w:szCs w:val="24"/>
           </w:rPr>
           <w:t>https://www.kaggle.com/datasets/shahzaibshazoo/detect-ai-generated-faces-high-quality-dataset</w:t>
         </w:r>
       </w:hyperlink>
     </w:p>
-    <w:p/>
-    <w:p>
-      <w:r>
-        <w:t xml:space="preserve">Eredmény: </w:t>
-      </w:r>
-      <w:r>
-        <w:t>95,3</w:t>
-      </w:r>
-      <w:r>
-        <w:t>%</w:t>
-      </w:r>
-    </w:p>
-    <w:p>
-      <w:r>
+    <w:p>
+      <w:pPr>
+        <w:rPr>
+          <w:sz w:val="24"/>
+          <w:szCs w:val="24"/>
+        </w:rPr>
+      </w:pPr>
+    </w:p>
+    <w:p>
+      <w:pPr>
+        <w:rPr>
+          <w:sz w:val="24"/>
+          <w:szCs w:val="24"/>
+        </w:rPr>
+      </w:pPr>
+      <w:r>
+        <w:rPr>
+          <w:sz w:val="24"/>
+          <w:szCs w:val="24"/>
+        </w:rPr>
+        <w:t>Eredmény: 95,3%</w:t>
+      </w:r>
+    </w:p>
+    <w:p>
+      <w:pPr>
+        <w:rPr>
+          <w:sz w:val="24"/>
+          <w:szCs w:val="24"/>
+        </w:rPr>
+      </w:pPr>
+      <w:r>
+        <w:rPr>
+          <w:sz w:val="24"/>
+          <w:szCs w:val="24"/>
+        </w:rPr>
         <w:t xml:space="preserve">Epoch szám: </w:t>
       </w:r>
       <w:r>
+        <w:rPr>
+          <w:sz w:val="24"/>
+          <w:szCs w:val="24"/>
+        </w:rPr>
         <w:t>1</w:t>
       </w:r>
     </w:p>
     <w:p>
-      <w:r>
+      <w:pPr>
+        <w:rPr>
+          <w:sz w:val="24"/>
+          <w:szCs w:val="24"/>
+        </w:rPr>
+      </w:pPr>
+      <w:r>
+        <w:rPr>
+          <w:sz w:val="24"/>
+          <w:szCs w:val="24"/>
+        </w:rPr>
         <w:t xml:space="preserve">Batch méret: </w:t>
       </w:r>
       <w:r>
+        <w:rPr>
+          <w:sz w:val="24"/>
+          <w:szCs w:val="24"/>
+        </w:rPr>
         <w:t>32</w:t>
       </w:r>
     </w:p>
-    <w:p/>
-    <w:p/>
-    <w:p/>
-    <w:p>
-      <w:r>
+    <w:p>
+      <w:pPr>
+        <w:rPr>
+          <w:sz w:val="24"/>
+          <w:szCs w:val="24"/>
+        </w:rPr>
+      </w:pPr>
+    </w:p>
+    <w:p>
+      <w:pPr>
+        <w:rPr>
+          <w:sz w:val="24"/>
+          <w:szCs w:val="24"/>
+        </w:rPr>
+      </w:pPr>
+    </w:p>
+    <w:p>
+      <w:pPr>
+        <w:rPr>
+          <w:sz w:val="24"/>
+          <w:szCs w:val="24"/>
+        </w:rPr>
+      </w:pPr>
+    </w:p>
+    <w:p>
+      <w:pPr>
+        <w:rPr>
+          <w:sz w:val="24"/>
+          <w:szCs w:val="24"/>
+        </w:rPr>
+      </w:pPr>
+      <w:r>
+        <w:rPr>
+          <w:sz w:val="24"/>
+          <w:szCs w:val="24"/>
+        </w:rPr>
         <w:t>Sunny Kakar – Shoes Dataset: Real and AI-Generated Images</w:t>
       </w:r>
     </w:p>
     <w:p>
-      <w:hyperlink r:id="rId8" w:history="1">
+      <w:pPr>
+        <w:rPr>
+          <w:sz w:val="24"/>
+          <w:szCs w:val="24"/>
+        </w:rPr>
+      </w:pPr>
+      <w:hyperlink r:id="rId9" w:history="1">
         <w:r>
           <w:rPr>
             <w:rStyle w:val="Hiperhivatkozs"/>
+            <w:sz w:val="24"/>
+            <w:szCs w:val="24"/>
           </w:rPr>
           <w:t>https://www.kaggle.com/datasets/sunnykakar/shoes-dataset-real-and-ai-generated-images</w:t>
         </w:r>
       </w:hyperlink>
     </w:p>
-    <w:p/>
-    <w:p>
-      <w:r>
-        <w:t>Eredmény: 9</w:t>
-      </w:r>
-      <w:r>
-        <w:t>1</w:t>
-      </w:r>
-      <w:r>
-        <w:t>,</w:t>
-      </w:r>
-      <w:r>
-        <w:t>74</w:t>
-      </w:r>
-      <w:r>
-        <w:t>%</w:t>
-      </w:r>
-    </w:p>
-    <w:p>
-      <w:r>
+    <w:p>
+      <w:pPr>
+        <w:rPr>
+          <w:sz w:val="24"/>
+          <w:szCs w:val="24"/>
+        </w:rPr>
+      </w:pPr>
+    </w:p>
+    <w:p>
+      <w:pPr>
+        <w:rPr>
+          <w:sz w:val="24"/>
+          <w:szCs w:val="24"/>
+        </w:rPr>
+      </w:pPr>
+      <w:r>
+        <w:rPr>
+          <w:sz w:val="24"/>
+          <w:szCs w:val="24"/>
+        </w:rPr>
+        <w:t>Eredmény: 91,74%</w:t>
+      </w:r>
+    </w:p>
+    <w:p>
+      <w:pPr>
+        <w:rPr>
+          <w:sz w:val="24"/>
+          <w:szCs w:val="24"/>
+        </w:rPr>
+      </w:pPr>
+      <w:r>
+        <w:rPr>
+          <w:sz w:val="24"/>
+          <w:szCs w:val="24"/>
+        </w:rPr>
         <w:t xml:space="preserve">Epoch szám: </w:t>
       </w:r>
       <w:r>
+        <w:rPr>
+          <w:sz w:val="24"/>
+          <w:szCs w:val="24"/>
+        </w:rPr>
         <w:t>2</w:t>
       </w:r>
     </w:p>
     <w:p>
-      <w:r>
+      <w:pPr>
+        <w:rPr>
+          <w:sz w:val="24"/>
+          <w:szCs w:val="24"/>
+        </w:rPr>
+      </w:pPr>
+      <w:r>
+        <w:rPr>
+          <w:sz w:val="24"/>
+          <w:szCs w:val="24"/>
+        </w:rPr>
         <w:t>Batch méret: 32</w:t>
       </w:r>
     </w:p>
-    <w:p/>
-    <w:p/>
-    <w:p>
-      <w:r>
-        <w:t>Ezek alapján az első adathalmaz (</w:t>
-      </w:r>
-      <w:r>
-        <w:t>AI Generated Images vs Real Images</w:t>
-      </w:r>
-      <w:r>
-        <w:t>)</w:t>
-      </w:r>
-      <w:r>
+    <w:p>
+      <w:pPr>
+        <w:rPr>
+          <w:sz w:val="24"/>
+          <w:szCs w:val="24"/>
+        </w:rPr>
+      </w:pPr>
+    </w:p>
+    <w:p>
+      <w:pPr>
+        <w:rPr>
+          <w:sz w:val="24"/>
+          <w:szCs w:val="24"/>
+        </w:rPr>
+      </w:pPr>
+    </w:p>
+    <w:p>
+      <w:pPr>
+        <w:rPr>
+          <w:sz w:val="24"/>
+          <w:szCs w:val="24"/>
+        </w:rPr>
+      </w:pPr>
+      <w:r>
+        <w:rPr>
+          <w:sz w:val="24"/>
+          <w:szCs w:val="24"/>
+        </w:rPr>
+        <w:lastRenderedPageBreak/>
+        <w:t>Ezek alapján az első adathalmaz (AI Generated Images vs Real Images)</w:t>
+      </w:r>
+      <w:r>
+        <w:rPr>
+          <w:sz w:val="24"/>
+          <w:szCs w:val="24"/>
+        </w:rPr>
         <w:t xml:space="preserve"> </w:t>
       </w:r>
       <w:r>
+        <w:rPr>
+          <w:sz w:val="24"/>
+          <w:szCs w:val="24"/>
+        </w:rPr>
         <w:t xml:space="preserve">nem elég jó ahhoz, hogy </w:t>
       </w:r>
       <w:r>
+        <w:rPr>
+          <w:sz w:val="24"/>
+          <w:szCs w:val="24"/>
+        </w:rPr>
         <w:t>a továbbiakban használni lehessen.</w:t>
       </w:r>
       <w:r>
+        <w:rPr>
+          <w:sz w:val="24"/>
+          <w:szCs w:val="24"/>
+        </w:rPr>
         <w:t xml:space="preserve"> </w:t>
       </w:r>
     </w:p>
-    <w:p/>
+    <w:p>
+      <w:pPr>
+        <w:rPr>
+          <w:sz w:val="24"/>
+          <w:szCs w:val="24"/>
+        </w:rPr>
+      </w:pPr>
+    </w:p>
+    <w:p>
+      <w:pPr>
+        <w:rPr>
+          <w:sz w:val="24"/>
+          <w:szCs w:val="24"/>
+        </w:rPr>
+      </w:pPr>
+      <w:r>
+        <w:rPr>
+          <w:sz w:val="24"/>
+          <w:szCs w:val="24"/>
+        </w:rPr>
+        <w:t xml:space="preserve">Újabb probléma, hogy ezekben az adathalmazokban nem mindig ugyan annyi AI által generált kép van, mint rendes kép. Emiatt hogyha összerakjuk őket egy nagy adathalmazzá, akkor </w:t>
+      </w:r>
+      <w:r>
+        <w:rPr>
+          <w:sz w:val="24"/>
+          <w:szCs w:val="24"/>
+        </w:rPr>
+        <w:t xml:space="preserve">több AI által generált kép fog szerepelni a tanítási adathalmazban (és a teszt adathalmazban is), mint rendes kép. </w:t>
+      </w:r>
+    </w:p>
+    <w:p>
+      <w:pPr>
+        <w:rPr>
+          <w:sz w:val="24"/>
+          <w:szCs w:val="24"/>
+        </w:rPr>
+      </w:pPr>
+      <w:r>
+        <w:rPr>
+          <w:sz w:val="24"/>
+          <w:szCs w:val="24"/>
+        </w:rPr>
+        <w:t xml:space="preserve">Erre a problémára két megoldást próbáltam ki. Elsőre kitöröltem annyi AI által generált képet, amennyivel több volt belőlük, így az arányok már helyesek voltak. </w:t>
+      </w:r>
+      <w:r>
+        <w:rPr>
+          <w:sz w:val="24"/>
+          <w:szCs w:val="24"/>
+        </w:rPr>
+        <w:t xml:space="preserve">Ezt a módosított adathalmazt felhasználva a modell már értelmezhető eredményeket ért el a tanulás után. </w:t>
+      </w:r>
+    </w:p>
+    <w:p>
+      <w:pPr>
+        <w:rPr>
+          <w:sz w:val="24"/>
+          <w:szCs w:val="24"/>
+        </w:rPr>
+      </w:pPr>
+      <w:r>
+        <w:rPr>
+          <w:sz w:val="24"/>
+          <w:szCs w:val="24"/>
+        </w:rPr>
+        <w:t>A második megoldás az augmentáció</w:t>
+      </w:r>
+      <w:r>
+        <w:rPr>
+          <w:sz w:val="24"/>
+          <w:szCs w:val="24"/>
+        </w:rPr>
+        <w:t xml:space="preserve"> volt az adathalmazon. </w:t>
+      </w:r>
+      <w:r>
+        <w:rPr>
+          <w:sz w:val="24"/>
+          <w:szCs w:val="24"/>
+        </w:rPr>
+        <w:t xml:space="preserve">A rendes képekből 180 fokos elforgatással generáltam „új” képeket. Ezt annyi képpel tettem meg, amennyivel kevesebb volt eredetileg, mint AI generált kép. Így </w:t>
+      </w:r>
+      <w:r>
+        <w:rPr>
+          <w:sz w:val="24"/>
+          <w:szCs w:val="24"/>
+        </w:rPr>
+        <w:t xml:space="preserve">az első módszerhez hasonlóan az arányok megfelelőek voltak, viszont meglévő adatok eldobása helyett újak kerültek be a tanulási és tesztelési adathalmazba, ami jobb megoldásnak bizonyult: míg az első megoldással 80,4%-os teszt eredményt sikerült elérni, a másodikkal 86,3%. </w:t>
+      </w:r>
+    </w:p>
+    <w:p>
+      <w:pPr>
+        <w:rPr>
+          <w:sz w:val="24"/>
+          <w:szCs w:val="24"/>
+        </w:rPr>
+      </w:pPr>
+    </w:p>
+    <w:p>
+      <w:pPr>
+        <w:rPr>
+          <w:b/>
+          <w:bCs/>
+          <w:sz w:val="28"/>
+          <w:szCs w:val="28"/>
+        </w:rPr>
+      </w:pPr>
+      <w:r>
+        <w:rPr>
+          <w:b/>
+          <w:bCs/>
+          <w:sz w:val="28"/>
+          <w:szCs w:val="28"/>
+        </w:rPr>
+        <w:t>A képe</w:t>
+      </w:r>
+      <w:r>
+        <w:rPr>
+          <w:b/>
+          <w:bCs/>
+          <w:sz w:val="28"/>
+          <w:szCs w:val="28"/>
+        </w:rPr>
+        <w:t>k</w:t>
+      </w:r>
+      <w:r>
+        <w:rPr>
+          <w:b/>
+          <w:bCs/>
+          <w:sz w:val="28"/>
+          <w:szCs w:val="28"/>
+        </w:rPr>
+        <w:t xml:space="preserve"> feldolgozása</w:t>
+      </w:r>
+    </w:p>
+    <w:p>
+      <w:pPr>
+        <w:rPr>
+          <w:b/>
+          <w:bCs/>
+          <w:sz w:val="28"/>
+          <w:szCs w:val="28"/>
+        </w:rPr>
+      </w:pPr>
+    </w:p>
+    <w:p>
+      <w:pPr>
+        <w:rPr>
+          <w:sz w:val="24"/>
+          <w:szCs w:val="24"/>
+        </w:rPr>
+      </w:pPr>
+      <w:r>
+        <w:rPr>
+          <w:sz w:val="24"/>
+          <w:szCs w:val="24"/>
+        </w:rPr>
+        <w:t xml:space="preserve">A képek, amikből tanul, amin tesztel és amit később osztályoz a modell, nem azonos méretűek, és nem is feltétlen azonos képarányúak. Emiatt </w:t>
+      </w:r>
+      <w:r>
+        <w:rPr>
+          <w:sz w:val="24"/>
+          <w:szCs w:val="24"/>
+        </w:rPr>
+        <w:t>szükség van</w:t>
+      </w:r>
+      <w:r>
+        <w:rPr>
+          <w:sz w:val="24"/>
+          <w:szCs w:val="24"/>
+        </w:rPr>
+        <w:t xml:space="preserve"> egy</w:t>
+      </w:r>
+      <w:r>
+        <w:rPr>
+          <w:sz w:val="24"/>
+          <w:szCs w:val="24"/>
+        </w:rPr>
+        <w:t xml:space="preserve"> egységes formátum, amire a program átalakít minden képet, mielőtt </w:t>
+      </w:r>
+      <w:r>
+        <w:rPr>
+          <w:sz w:val="24"/>
+          <w:szCs w:val="24"/>
+        </w:rPr>
+        <w:t>feldolgozná őket.</w:t>
+      </w:r>
+      <w:r>
+        <w:rPr>
+          <w:sz w:val="24"/>
+          <w:szCs w:val="24"/>
+        </w:rPr>
+        <w:t xml:space="preserve"> </w:t>
+      </w:r>
+    </w:p>
+    <w:p>
+      <w:pPr>
+        <w:rPr>
+          <w:sz w:val="24"/>
+          <w:szCs w:val="24"/>
+        </w:rPr>
+      </w:pPr>
+      <w:r>
+        <w:rPr>
+          <w:sz w:val="24"/>
+          <w:szCs w:val="24"/>
+        </w:rPr>
+        <w:t>Első lépésként a bemeneti képet egy 240x240 pixeles képpé alakítja úgy, hogy a közepéből vág ki egy ekkora képet.</w:t>
+      </w:r>
+    </w:p>
+    <w:p>
+      <w:pPr>
+        <w:rPr>
+          <w:sz w:val="24"/>
+          <w:szCs w:val="24"/>
+        </w:rPr>
+      </w:pPr>
+      <w:r>
+        <w:rPr>
+          <w:sz w:val="24"/>
+          <w:szCs w:val="24"/>
+        </w:rPr>
+        <w:t xml:space="preserve">Ezután a képpontok RGB értékeit 0-255 helyett 0-1 tartományba skálázza. </w:t>
+      </w:r>
+    </w:p>
+    <w:p>
+      <w:pPr>
+        <w:rPr>
+          <w:sz w:val="24"/>
+          <w:szCs w:val="24"/>
+        </w:rPr>
+      </w:pPr>
+      <w:r>
+        <w:rPr>
+          <w:sz w:val="24"/>
+          <w:szCs w:val="24"/>
+        </w:rPr>
+        <w:t>Végül az RGB értékeket 0-1 tartomány helyett -1 és 1 közötti értékekre skálázza.</w:t>
+      </w:r>
+      <w:r>
+        <w:rPr>
+          <w:sz w:val="24"/>
+          <w:szCs w:val="24"/>
+        </w:rPr>
+        <w:t xml:space="preserve"> Ez a neurális háló tanításában előnyösebb, mint a 0-1 tartomány.</w:t>
+      </w:r>
+    </w:p>
+    <w:p>
+      <w:pPr>
+        <w:rPr>
+          <w:sz w:val="24"/>
+          <w:szCs w:val="24"/>
+        </w:rPr>
+      </w:pPr>
+    </w:p>
+    <w:p>
+      <w:pPr>
+        <w:rPr>
+          <w:b/>
+          <w:bCs/>
+          <w:sz w:val="28"/>
+          <w:szCs w:val="28"/>
+        </w:rPr>
+      </w:pPr>
+      <w:r>
+        <w:rPr>
+          <w:b/>
+          <w:bCs/>
+          <w:sz w:val="28"/>
+          <w:szCs w:val="28"/>
+        </w:rPr>
+        <w:t>A modell</w:t>
+      </w:r>
+    </w:p>
+    <w:p>
+      <w:pPr>
+        <w:rPr>
+          <w:b/>
+          <w:bCs/>
+          <w:sz w:val="28"/>
+          <w:szCs w:val="28"/>
+        </w:rPr>
+      </w:pPr>
+    </w:p>
+    <w:p>
+      <w:pPr>
+        <w:rPr>
+          <w:sz w:val="24"/>
+          <w:szCs w:val="24"/>
+        </w:rPr>
+      </w:pPr>
+      <w:r>
+        <w:rPr>
+          <w:sz w:val="24"/>
+          <w:szCs w:val="24"/>
+        </w:rPr>
+        <w:t xml:space="preserve">Az előkészített képeket egy konvolúciós neurális háló dolgozza fel. </w:t>
+      </w:r>
+    </w:p>
+    <w:p>
+      <w:pPr>
+        <w:rPr>
+          <w:sz w:val="24"/>
+          <w:szCs w:val="24"/>
+        </w:rPr>
+      </w:pPr>
+      <w:r>
+        <w:rPr>
+          <w:sz w:val="24"/>
+          <w:szCs w:val="24"/>
+        </w:rPr>
+        <w:t>Az első konvolúciós réteg bemeneti csatornáinak száma 4, mivel az RGB miatt 3, plusz 1 a Fourier-spektrum csatornával. Ez a réteg 32 darab 3x3-as szűrőt alkalmaz.</w:t>
+      </w:r>
+    </w:p>
+    <w:p>
+      <w:pPr>
+        <w:rPr>
+          <w:sz w:val="24"/>
+          <w:szCs w:val="24"/>
+        </w:rPr>
+      </w:pPr>
+      <w:r>
+        <w:rPr>
+          <w:sz w:val="24"/>
+          <w:szCs w:val="24"/>
+        </w:rPr>
+        <w:t>Ezután egy méretcsökkentő réteg jön, amely minden 2x2-es régióból csak a legnagyobb értéket tartja meg, így a kép szélességét és magasságát is a felére csökkenti.</w:t>
+      </w:r>
+    </w:p>
+    <w:p>
+      <w:pPr>
+        <w:rPr>
+          <w:sz w:val="24"/>
+          <w:szCs w:val="24"/>
+        </w:rPr>
+      </w:pPr>
+      <w:r>
+        <w:rPr>
+          <w:sz w:val="24"/>
+          <w:szCs w:val="24"/>
+        </w:rPr>
+        <w:lastRenderedPageBreak/>
+        <w:t>A második konvolúciós réteg bemeneti csatornáinak száma 32, szűrőinek száma pedig 64.</w:t>
+      </w:r>
+    </w:p>
+    <w:p>
+      <w:pPr>
+        <w:rPr>
+          <w:sz w:val="24"/>
+          <w:szCs w:val="24"/>
+        </w:rPr>
+      </w:pPr>
+      <w:r>
+        <w:rPr>
+          <w:sz w:val="24"/>
+          <w:szCs w:val="24"/>
+        </w:rPr>
+        <w:t>Az első és a második konvolúciós réteg után is alkalmazzuk a méretcsökkentő réteget, így az eredetileg 240x240-es kép</w:t>
+      </w:r>
+      <w:r>
+        <w:rPr>
+          <w:sz w:val="24"/>
+          <w:szCs w:val="24"/>
+        </w:rPr>
+        <w:t xml:space="preserve"> 60x60-ra csökken.</w:t>
+      </w:r>
+      <w:r>
+        <w:rPr>
+          <w:sz w:val="24"/>
+          <w:szCs w:val="24"/>
+        </w:rPr>
+        <w:t xml:space="preserve"> Mindkét konvolúciós réteg után, de méretcsökkentés előtt az értékek egy ReLu rétegen is átmennek.</w:t>
+      </w:r>
+    </w:p>
+    <w:p>
+      <w:pPr>
+        <w:rPr>
+          <w:sz w:val="24"/>
+          <w:szCs w:val="24"/>
+        </w:rPr>
+      </w:pPr>
+      <w:r>
+        <w:rPr>
+          <w:sz w:val="24"/>
+          <w:szCs w:val="24"/>
+        </w:rPr>
+        <w:t xml:space="preserve">Ezután a 2 dimenziós kép pixeleit 1 dimenzióssá tesszük (flatten), </w:t>
+      </w:r>
+      <w:r>
+        <w:rPr>
+          <w:sz w:val="24"/>
+          <w:szCs w:val="24"/>
+        </w:rPr>
+        <w:t>ami így már alkalmas egy neurális háló</w:t>
+      </w:r>
+      <w:r>
+        <w:rPr>
+          <w:sz w:val="24"/>
+          <w:szCs w:val="24"/>
+        </w:rPr>
+        <w:t xml:space="preserve"> bemeneteként viselkedni</w:t>
+      </w:r>
+      <w:r>
+        <w:rPr>
+          <w:sz w:val="24"/>
+          <w:szCs w:val="24"/>
+        </w:rPr>
+        <w:t>.</w:t>
+      </w:r>
+      <w:r>
+        <w:rPr>
+          <w:sz w:val="24"/>
+          <w:szCs w:val="24"/>
+        </w:rPr>
+        <w:t xml:space="preserve"> </w:t>
+      </w:r>
+      <w:r>
+        <w:rPr>
+          <w:sz w:val="24"/>
+          <w:szCs w:val="24"/>
+        </w:rPr>
+        <w:t>A háló 2 rétegből áll</w:t>
+      </w:r>
+      <w:r>
+        <w:rPr>
+          <w:sz w:val="24"/>
+          <w:szCs w:val="24"/>
+        </w:rPr>
+        <w:t>: az első bemenetének mérete 230 400 (64 x 60 x 60, ahol 60 x 60 a kép mérete, 64 pedig a csatornák száma)</w:t>
+      </w:r>
+      <w:r>
+        <w:rPr>
+          <w:sz w:val="24"/>
+          <w:szCs w:val="24"/>
+        </w:rPr>
+        <w:t>, kimenetének mérete 128</w:t>
+      </w:r>
+      <w:r>
+        <w:rPr>
+          <w:sz w:val="24"/>
+          <w:szCs w:val="24"/>
+        </w:rPr>
+        <w:t>. A második réteg bemeneti mérete az első kimenetének mérete, azaz 128, kimenet</w:t>
+      </w:r>
+      <w:r>
+        <w:rPr>
+          <w:sz w:val="24"/>
+          <w:szCs w:val="24"/>
+        </w:rPr>
+        <w:t>ének mérete pedig 2, hiszen a modell 2 osztályba fogja sorolni a képet (valós vagy AI generált).</w:t>
+      </w:r>
+      <w:r>
+        <w:rPr>
+          <w:sz w:val="24"/>
+          <w:szCs w:val="24"/>
+        </w:rPr>
+        <w:t xml:space="preserve"> A két réteg között egy ReLu réteg is elhelyezkedik.</w:t>
+      </w:r>
+    </w:p>
+    <w:p>
+      <w:pPr>
+        <w:rPr>
+          <w:sz w:val="24"/>
+          <w:szCs w:val="24"/>
+        </w:rPr>
+      </w:pPr>
+    </w:p>
+    <w:p>
+      <w:pPr>
+        <w:rPr>
+          <w:sz w:val="24"/>
+          <w:szCs w:val="24"/>
+        </w:rPr>
+      </w:pPr>
+      <w:r>
+        <w:rPr>
+          <w:sz w:val="24"/>
+          <w:szCs w:val="24"/>
+        </w:rPr>
+        <w:t>A modell felépítése így:</w:t>
+      </w:r>
+    </w:p>
+    <w:p>
+      <w:pPr>
+        <w:rPr>
+          <w:sz w:val="24"/>
+          <w:szCs w:val="24"/>
+        </w:rPr>
+      </w:pPr>
+    </w:p>
+    <w:p>
+      <w:pPr>
+        <w:pStyle w:val="Listaszerbekezds"/>
+        <w:numPr>
+          <w:ilvl w:val="0"/>
+          <w:numId w:val="4"/>
+        </w:numPr>
+        <w:rPr>
+          <w:sz w:val="24"/>
+          <w:szCs w:val="24"/>
+        </w:rPr>
+      </w:pPr>
+      <w:r>
+        <w:rPr>
+          <w:sz w:val="24"/>
+          <w:szCs w:val="24"/>
+        </w:rPr>
+        <w:t>konvolúciós réteg 1</w:t>
+      </w:r>
+    </w:p>
+    <w:p>
+      <w:pPr>
+        <w:pStyle w:val="Listaszerbekezds"/>
+        <w:numPr>
+          <w:ilvl w:val="0"/>
+          <w:numId w:val="4"/>
+        </w:numPr>
+        <w:rPr>
+          <w:sz w:val="24"/>
+          <w:szCs w:val="24"/>
+        </w:rPr>
+      </w:pPr>
+      <w:r>
+        <w:rPr>
+          <w:sz w:val="24"/>
+          <w:szCs w:val="24"/>
+        </w:rPr>
+        <w:t>ReLu</w:t>
+      </w:r>
+    </w:p>
+    <w:p>
+      <w:pPr>
+        <w:pStyle w:val="Listaszerbekezds"/>
+        <w:numPr>
+          <w:ilvl w:val="0"/>
+          <w:numId w:val="4"/>
+        </w:numPr>
+        <w:rPr>
+          <w:sz w:val="24"/>
+          <w:szCs w:val="24"/>
+        </w:rPr>
+      </w:pPr>
+      <w:r>
+        <w:rPr>
+          <w:sz w:val="24"/>
+          <w:szCs w:val="24"/>
+        </w:rPr>
+        <w:t>méret felezés (pool)</w:t>
+      </w:r>
+    </w:p>
+    <w:p>
+      <w:pPr>
+        <w:pStyle w:val="Listaszerbekezds"/>
+        <w:numPr>
+          <w:ilvl w:val="0"/>
+          <w:numId w:val="4"/>
+        </w:numPr>
+        <w:rPr>
+          <w:sz w:val="24"/>
+          <w:szCs w:val="24"/>
+        </w:rPr>
+      </w:pPr>
+      <w:r>
+        <w:rPr>
+          <w:sz w:val="24"/>
+          <w:szCs w:val="24"/>
+        </w:rPr>
+        <w:t>konvolúciós réteg 2</w:t>
+      </w:r>
+    </w:p>
+    <w:p>
+      <w:pPr>
+        <w:pStyle w:val="Listaszerbekezds"/>
+        <w:numPr>
+          <w:ilvl w:val="0"/>
+          <w:numId w:val="4"/>
+        </w:numPr>
+        <w:rPr>
+          <w:sz w:val="24"/>
+          <w:szCs w:val="24"/>
+        </w:rPr>
+      </w:pPr>
+      <w:r>
+        <w:rPr>
+          <w:sz w:val="24"/>
+          <w:szCs w:val="24"/>
+        </w:rPr>
+        <w:t>ReLu</w:t>
+      </w:r>
+    </w:p>
+    <w:p>
+      <w:pPr>
+        <w:pStyle w:val="Listaszerbekezds"/>
+        <w:numPr>
+          <w:ilvl w:val="0"/>
+          <w:numId w:val="4"/>
+        </w:numPr>
+        <w:rPr>
+          <w:sz w:val="24"/>
+          <w:szCs w:val="24"/>
+        </w:rPr>
+      </w:pPr>
+      <w:r>
+        <w:rPr>
+          <w:sz w:val="24"/>
+          <w:szCs w:val="24"/>
+        </w:rPr>
+        <w:t>méret felezés (pool)</w:t>
+      </w:r>
+    </w:p>
+    <w:p>
+      <w:pPr>
+        <w:pStyle w:val="Listaszerbekezds"/>
+        <w:numPr>
+          <w:ilvl w:val="0"/>
+          <w:numId w:val="4"/>
+        </w:numPr>
+        <w:rPr>
+          <w:sz w:val="24"/>
+          <w:szCs w:val="24"/>
+        </w:rPr>
+      </w:pPr>
+      <w:r>
+        <w:rPr>
+          <w:sz w:val="24"/>
+          <w:szCs w:val="24"/>
+        </w:rPr>
+        <w:t>laposítás (flatten)</w:t>
+      </w:r>
+    </w:p>
+    <w:p>
+      <w:pPr>
+        <w:pStyle w:val="Listaszerbekezds"/>
+        <w:numPr>
+          <w:ilvl w:val="0"/>
+          <w:numId w:val="4"/>
+        </w:numPr>
+        <w:rPr>
+          <w:sz w:val="24"/>
+          <w:szCs w:val="24"/>
+        </w:rPr>
+      </w:pPr>
+      <w:r>
+        <w:rPr>
+          <w:sz w:val="24"/>
+          <w:szCs w:val="24"/>
+        </w:rPr>
+        <w:t>neurális háló 1. rétege</w:t>
+      </w:r>
+    </w:p>
+    <w:p>
+      <w:pPr>
+        <w:pStyle w:val="Listaszerbekezds"/>
+        <w:numPr>
+          <w:ilvl w:val="0"/>
+          <w:numId w:val="4"/>
+        </w:numPr>
+        <w:rPr>
+          <w:sz w:val="24"/>
+          <w:szCs w:val="24"/>
+        </w:rPr>
+      </w:pPr>
+      <w:r>
+        <w:rPr>
+          <w:sz w:val="24"/>
+          <w:szCs w:val="24"/>
+        </w:rPr>
+        <w:t>ReLu</w:t>
+      </w:r>
+    </w:p>
+    <w:p>
+      <w:pPr>
+        <w:pStyle w:val="Listaszerbekezds"/>
+        <w:numPr>
+          <w:ilvl w:val="0"/>
+          <w:numId w:val="4"/>
+        </w:numPr>
+        <w:rPr>
+          <w:sz w:val="24"/>
+          <w:szCs w:val="24"/>
+        </w:rPr>
+      </w:pPr>
+      <w:r>
+        <w:rPr>
+          <w:sz w:val="24"/>
+          <w:szCs w:val="24"/>
+        </w:rPr>
+        <w:t>neurális háló 2. rétege</w:t>
+      </w:r>
+    </w:p>
+    <w:p>
+      <w:pPr>
+        <w:rPr>
+          <w:sz w:val="24"/>
+          <w:szCs w:val="24"/>
+        </w:rPr>
+      </w:pPr>
+    </w:p>
+    <w:p>
+      <w:pPr>
+        <w:rPr>
+          <w:sz w:val="24"/>
+          <w:szCs w:val="24"/>
+        </w:rPr>
+      </w:pPr>
+      <w:r>
+        <w:rPr>
+          <w:sz w:val="24"/>
+          <w:szCs w:val="24"/>
+        </w:rPr>
+        <w:t>Az első konvolúciós réteg előtt történik a Fourier-spektrum számítása.</w:t>
+      </w:r>
+      <w:r>
+        <w:rPr>
+          <w:sz w:val="24"/>
+          <w:szCs w:val="24"/>
+        </w:rPr>
+        <w:t xml:space="preserve"> </w:t>
+      </w:r>
+      <w:r>
+        <w:rPr>
+          <w:sz w:val="24"/>
+          <w:szCs w:val="24"/>
+        </w:rPr>
+        <w:t xml:space="preserve">Ez az RGB 3 értéke mellé érkezik 4. értéknek minden pixelhez. </w:t>
+      </w:r>
+      <w:r>
+        <w:rPr>
+          <w:sz w:val="24"/>
+          <w:szCs w:val="24"/>
+        </w:rPr>
+        <w:t>Ehhez a Pytorch beépített függvényeit használtam.</w:t>
+      </w:r>
+    </w:p>
+    <w:p>
+      <w:pPr>
+        <w:rPr>
+          <w:sz w:val="24"/>
+          <w:szCs w:val="24"/>
+        </w:rPr>
+      </w:pPr>
+      <w:r>
+        <w:rPr>
+          <w:sz w:val="24"/>
+          <w:szCs w:val="24"/>
+        </w:rPr>
+        <w:t xml:space="preserve">A Fourier-spektrum használatának értelme az, hogy olyan plusz információt kapjon a neurális háló, amit az eredeti RGB értékek önmagukban nem tudnának megadni. </w:t>
+      </w:r>
+      <w:r>
+        <w:rPr>
+          <w:sz w:val="24"/>
+          <w:szCs w:val="24"/>
+        </w:rPr>
+        <w:t xml:space="preserve">A Fourier-spektrum azt mutatja meg, hogy milyen típusú frekvenciakomponensek (ismétlődő mintázatok, textúrák) vannak jelen egy képen. </w:t>
+      </w:r>
+      <w:r>
+        <w:rPr>
+          <w:sz w:val="24"/>
+          <w:szCs w:val="24"/>
+        </w:rPr>
+        <w:t>A lassan változó minták frekvenciája alacsony, míg a gyorsan változóké magasabb.</w:t>
+      </w:r>
+      <w:r>
+        <w:rPr>
+          <w:sz w:val="24"/>
+          <w:szCs w:val="24"/>
+        </w:rPr>
+        <w:t xml:space="preserve"> </w:t>
+      </w:r>
+      <w:r>
+        <w:rPr>
+          <w:sz w:val="24"/>
+          <w:szCs w:val="24"/>
+        </w:rPr>
+        <w:t>Egy valódi fénykép inkább lassabb változásokat tartalmaz, míg egy AI generált gyakran magas frekvenciájú, furcsa, esetleg ismétlődő textúrákból áll, amit ezzel az értékkel jól lehet jellemezni.</w:t>
+      </w:r>
+    </w:p>
+    <w:p>
+      <w:r>
+        <w:rPr>
+          <w:sz w:val="24"/>
+          <w:szCs w:val="24"/>
+        </w:rPr>
+        <w:t xml:space="preserve">Először minden pixelre csatornánként kiszámítja a </w:t>
+      </w:r>
+      <w:r>
+        <w:rPr>
+          <w:sz w:val="24"/>
+          <w:szCs w:val="24"/>
+        </w:rPr>
+        <w:t>2D diszkrét Fourier-transzformációt.</w:t>
+      </w:r>
+      <w:r>
+        <w:t xml:space="preserve"> </w:t>
+      </w:r>
+      <w:r>
+        <w:t xml:space="preserve">Ebben lehetnek komplex számok is. </w:t>
+      </w:r>
+      <w:r>
+        <w:t>Ezen értékek segítségével meg lehet mondani, hogy a kép adott része milyen frekvenciájú mintázatokat tartalmaz</w:t>
+      </w:r>
+      <w:r>
+        <w:t>.</w:t>
+      </w:r>
+    </w:p>
+    <w:p>
+      <w:r>
+        <w:lastRenderedPageBreak/>
+        <w:t xml:space="preserve">Mivel jelen esetben még vannak komplex számok a spektrum értékekben, ezeket valós számokká alakítja. </w:t>
+      </w:r>
+      <w:r>
+        <w:t>Ezzel megmarad a frekvencia értékben tárolt jelentés, tehát továbbra is használható az eredeti ötletre a spektrum, viszont valós számként már a neurális háló is fogja tudni használni.</w:t>
+      </w:r>
+    </w:p>
+    <w:p>
+      <w:r>
+        <w:t>Azonban itt még 3 spektrum érték van pixelenként, amit átlagolunk, így már csak 1 marad. Ezeket normalizáljuk, hogy az érték 0 és 1 közé essen. Végül pedig a megmaradt 1 darab spektrum értéket pixelenként a meglévő RGB értékek mellé tesszük.</w:t>
+      </w:r>
+    </w:p>
+    <w:p>
+      <w:pPr>
+        <w:rPr>
+          <w:sz w:val="24"/>
+          <w:szCs w:val="24"/>
+        </w:rPr>
+      </w:pPr>
+    </w:p>
     <w:sectPr>
       <w:pgSz w:w="11906" w:h="16838"/>
       <w:pgMar w:top="1417" w:right="1417" w:bottom="1417" w:left="1417" w:header="708" w:footer="708" w:gutter="0"/>
@@ -400,6 +1702,403 @@
     </w:sectPr>
   </w:body>
 </w:document>
+</file>
+
+<file path=word/numbering.xml><?xml version="1.0" encoding="utf-8"?>
+<w:numbering xmlns:wpc="http://schemas.microsoft.com/office/word/2010/wordprocessingCanvas" xmlns:cx="http://schemas.microsoft.com/office/drawing/2014/chartex" xmlns:cx1="http://schemas.microsoft.com/office/drawing/2015/9/8/chartex" xmlns:cx2="http://schemas.microsoft.com/office/drawing/2015/10/21/chartex" xmlns:cx3="http://schemas.microsoft.com/office/drawing/2016/5/9/chartex" xmlns:cx4="http://schemas.microsoft.com/office/drawing/2016/5/10/chartex" xmlns:cx5="http://schemas.microsoft.com/office/drawing/2016/5/11/chartex" xmlns:cx6="http://schemas.microsoft.com/office/drawing/2016/5/12/chartex" xmlns:cx7="http://schemas.microsoft.com/office/drawing/2016/5/13/chartex" xmlns:cx8="http://schemas.microsoft.com/office/drawing/2016/5/14/chartex" xmlns:mc="http://schemas.openxmlformats.org/markup-compatibility/2006" xmlns:aink="http://schemas.microsoft.com/office/drawing/2016/ink" xmlns:am3d="http://schemas.microsoft.com/office/drawing/2017/model3d" xmlns:o="urn:schemas-microsoft-com:office:office" xmlns:r="http://schemas.openxmlformats.org/officeDocument/2006/relationships" xmlns:m="http://schemas.openxmlformats.org/officeDocument/2006/math" xmlns:v="urn:schemas-microsoft-com:vml" xmlns:wp14="http://schemas.microsoft.com/office/word/2010/wordprocessingDrawing" xmlns:wp="http://schemas.openxmlformats.org/drawingml/2006/wordprocessingDrawing" xmlns:w10="urn:schemas-microsoft-com:office:word" xmlns:w="http://schemas.openxmlformats.org/wordprocessingml/2006/main" xmlns:w14="http://schemas.microsoft.com/office/word/2010/wordml" xmlns:w15="http://schemas.microsoft.com/office/word/2012/wordml" xmlns:w16cex="http://schemas.microsoft.com/office/word/2018/wordml/cex" xmlns:w16cid="http://schemas.microsoft.com/office/word/2016/wordml/cid" xmlns:w16="http://schemas.microsoft.com/office/word/2018/wordml" xmlns:w16sdtdh="http://schemas.microsoft.com/office/word/2020/wordml/sdtdatahash" xmlns:w16se="http://schemas.microsoft.com/office/word/2015/wordml/symex" xmlns:wpg="http://schemas.microsoft.com/office/word/2010/wordprocessingGroup" xmlns:wpi="http://schemas.microsoft.com/office/word/2010/wordprocessingInk" xmlns:wne="http://schemas.microsoft.com/office/word/2006/wordml" xmlns:wps="http://schemas.microsoft.com/office/word/2010/wordprocessingShape" mc:Ignorable="w14 w15 w16se w16cid w16 w16cex w16sdtdh wp14">
+  <w:abstractNum w:abstractNumId="0" w15:restartNumberingAfterBreak="0">
+    <w:nsid w:val="119D563C"/>
+    <w:multiLevelType w:val="hybridMultilevel"/>
+    <w:tmpl w:val="A80C86BC"/>
+    <w:lvl w:ilvl="0" w:tplc="040E000F">
+      <w:start w:val="1"/>
+      <w:numFmt w:val="decimal"/>
+      <w:lvlText w:val="%1."/>
+      <w:lvlJc w:val="left"/>
+      <w:pPr>
+        <w:ind w:left="720" w:hanging="360"/>
+      </w:pPr>
+      <w:rPr>
+        <w:rFonts w:hint="default"/>
+      </w:rPr>
+    </w:lvl>
+    <w:lvl w:ilvl="1" w:tplc="040E0019" w:tentative="1">
+      <w:start w:val="1"/>
+      <w:numFmt w:val="lowerLetter"/>
+      <w:lvlText w:val="%2."/>
+      <w:lvlJc w:val="left"/>
+      <w:pPr>
+        <w:ind w:left="1440" w:hanging="360"/>
+      </w:pPr>
+    </w:lvl>
+    <w:lvl w:ilvl="2" w:tplc="040E001B" w:tentative="1">
+      <w:start w:val="1"/>
+      <w:numFmt w:val="lowerRoman"/>
+      <w:lvlText w:val="%3."/>
+      <w:lvlJc w:val="right"/>
+      <w:pPr>
+        <w:ind w:left="2160" w:hanging="180"/>
+      </w:pPr>
+    </w:lvl>
+    <w:lvl w:ilvl="3" w:tplc="040E000F" w:tentative="1">
+      <w:start w:val="1"/>
+      <w:numFmt w:val="decimal"/>
+      <w:lvlText w:val="%4."/>
+      <w:lvlJc w:val="left"/>
+      <w:pPr>
+        <w:ind w:left="2880" w:hanging="360"/>
+      </w:pPr>
+    </w:lvl>
+    <w:lvl w:ilvl="4" w:tplc="040E0019" w:tentative="1">
+      <w:start w:val="1"/>
+      <w:numFmt w:val="lowerLetter"/>
+      <w:lvlText w:val="%5."/>
+      <w:lvlJc w:val="left"/>
+      <w:pPr>
+        <w:ind w:left="3600" w:hanging="360"/>
+      </w:pPr>
+    </w:lvl>
+    <w:lvl w:ilvl="5" w:tplc="040E001B" w:tentative="1">
+      <w:start w:val="1"/>
+      <w:numFmt w:val="lowerRoman"/>
+      <w:lvlText w:val="%6."/>
+      <w:lvlJc w:val="right"/>
+      <w:pPr>
+        <w:ind w:left="4320" w:hanging="180"/>
+      </w:pPr>
+    </w:lvl>
+    <w:lvl w:ilvl="6" w:tplc="040E000F" w:tentative="1">
+      <w:start w:val="1"/>
+      <w:numFmt w:val="decimal"/>
+      <w:lvlText w:val="%7."/>
+      <w:lvlJc w:val="left"/>
+      <w:pPr>
+        <w:ind w:left="5040" w:hanging="360"/>
+      </w:pPr>
+    </w:lvl>
+    <w:lvl w:ilvl="7" w:tplc="040E0019" w:tentative="1">
+      <w:start w:val="1"/>
+      <w:numFmt w:val="lowerLetter"/>
+      <w:lvlText w:val="%8."/>
+      <w:lvlJc w:val="left"/>
+      <w:pPr>
+        <w:ind w:left="5760" w:hanging="360"/>
+      </w:pPr>
+    </w:lvl>
+    <w:lvl w:ilvl="8" w:tplc="040E001B" w:tentative="1">
+      <w:start w:val="1"/>
+      <w:numFmt w:val="lowerRoman"/>
+      <w:lvlText w:val="%9."/>
+      <w:lvlJc w:val="right"/>
+      <w:pPr>
+        <w:ind w:left="6480" w:hanging="180"/>
+      </w:pPr>
+    </w:lvl>
+  </w:abstractNum>
+  <w:abstractNum w:abstractNumId="1" w15:restartNumberingAfterBreak="0">
+    <w:nsid w:val="67002C12"/>
+    <w:multiLevelType w:val="hybridMultilevel"/>
+    <w:tmpl w:val="D7661EF8"/>
+    <w:lvl w:ilvl="0" w:tplc="040E0001">
+      <w:start w:val="1"/>
+      <w:numFmt w:val="bullet"/>
+      <w:lvlText w:val=""/>
+      <w:lvlJc w:val="left"/>
+      <w:pPr>
+        <w:ind w:left="720" w:hanging="360"/>
+      </w:pPr>
+      <w:rPr>
+        <w:rFonts w:ascii="Symbol" w:hAnsi="Symbol" w:hint="default"/>
+      </w:rPr>
+    </w:lvl>
+    <w:lvl w:ilvl="1" w:tplc="040E0003" w:tentative="1">
+      <w:start w:val="1"/>
+      <w:numFmt w:val="bullet"/>
+      <w:lvlText w:val="o"/>
+      <w:lvlJc w:val="left"/>
+      <w:pPr>
+        <w:ind w:left="1440" w:hanging="360"/>
+      </w:pPr>
+      <w:rPr>
+        <w:rFonts w:ascii="Courier New" w:hAnsi="Courier New" w:cs="Courier New" w:hint="default"/>
+      </w:rPr>
+    </w:lvl>
+    <w:lvl w:ilvl="2" w:tplc="040E0005" w:tentative="1">
+      <w:start w:val="1"/>
+      <w:numFmt w:val="bullet"/>
+      <w:lvlText w:val=""/>
+      <w:lvlJc w:val="left"/>
+      <w:pPr>
+        <w:ind w:left="2160" w:hanging="360"/>
+      </w:pPr>
+      <w:rPr>
+        <w:rFonts w:ascii="Wingdings" w:hAnsi="Wingdings" w:hint="default"/>
+      </w:rPr>
+    </w:lvl>
+    <w:lvl w:ilvl="3" w:tplc="040E0001" w:tentative="1">
+      <w:start w:val="1"/>
+      <w:numFmt w:val="bullet"/>
+      <w:lvlText w:val=""/>
+      <w:lvlJc w:val="left"/>
+      <w:pPr>
+        <w:ind w:left="2880" w:hanging="360"/>
+      </w:pPr>
+      <w:rPr>
+        <w:rFonts w:ascii="Symbol" w:hAnsi="Symbol" w:hint="default"/>
+      </w:rPr>
+    </w:lvl>
+    <w:lvl w:ilvl="4" w:tplc="040E0003" w:tentative="1">
+      <w:start w:val="1"/>
+      <w:numFmt w:val="bullet"/>
+      <w:lvlText w:val="o"/>
+      <w:lvlJc w:val="left"/>
+      <w:pPr>
+        <w:ind w:left="3600" w:hanging="360"/>
+      </w:pPr>
+      <w:rPr>
+        <w:rFonts w:ascii="Courier New" w:hAnsi="Courier New" w:cs="Courier New" w:hint="default"/>
+      </w:rPr>
+    </w:lvl>
+    <w:lvl w:ilvl="5" w:tplc="040E0005" w:tentative="1">
+      <w:start w:val="1"/>
+      <w:numFmt w:val="bullet"/>
+      <w:lvlText w:val=""/>
+      <w:lvlJc w:val="left"/>
+      <w:pPr>
+        <w:ind w:left="4320" w:hanging="360"/>
+      </w:pPr>
+      <w:rPr>
+        <w:rFonts w:ascii="Wingdings" w:hAnsi="Wingdings" w:hint="default"/>
+      </w:rPr>
+    </w:lvl>
+    <w:lvl w:ilvl="6" w:tplc="040E0001" w:tentative="1">
+      <w:start w:val="1"/>
+      <w:numFmt w:val="bullet"/>
+      <w:lvlText w:val=""/>
+      <w:lvlJc w:val="left"/>
+      <w:pPr>
+        <w:ind w:left="5040" w:hanging="360"/>
+      </w:pPr>
+      <w:rPr>
+        <w:rFonts w:ascii="Symbol" w:hAnsi="Symbol" w:hint="default"/>
+      </w:rPr>
+    </w:lvl>
+    <w:lvl w:ilvl="7" w:tplc="040E0003" w:tentative="1">
+      <w:start w:val="1"/>
+      <w:numFmt w:val="bullet"/>
+      <w:lvlText w:val="o"/>
+      <w:lvlJc w:val="left"/>
+      <w:pPr>
+        <w:ind w:left="5760" w:hanging="360"/>
+      </w:pPr>
+      <w:rPr>
+        <w:rFonts w:ascii="Courier New" w:hAnsi="Courier New" w:cs="Courier New" w:hint="default"/>
+      </w:rPr>
+    </w:lvl>
+    <w:lvl w:ilvl="8" w:tplc="040E0005" w:tentative="1">
+      <w:start w:val="1"/>
+      <w:numFmt w:val="bullet"/>
+      <w:lvlText w:val=""/>
+      <w:lvlJc w:val="left"/>
+      <w:pPr>
+        <w:ind w:left="6480" w:hanging="360"/>
+      </w:pPr>
+      <w:rPr>
+        <w:rFonts w:ascii="Wingdings" w:hAnsi="Wingdings" w:hint="default"/>
+      </w:rPr>
+    </w:lvl>
+  </w:abstractNum>
+  <w:abstractNum w:abstractNumId="2" w15:restartNumberingAfterBreak="0">
+    <w:nsid w:val="6E5F073B"/>
+    <w:multiLevelType w:val="hybridMultilevel"/>
+    <w:tmpl w:val="7A045BFC"/>
+    <w:lvl w:ilvl="0" w:tplc="040E000F">
+      <w:start w:val="1"/>
+      <w:numFmt w:val="decimal"/>
+      <w:lvlText w:val="%1."/>
+      <w:lvlJc w:val="left"/>
+      <w:pPr>
+        <w:ind w:left="720" w:hanging="360"/>
+      </w:pPr>
+      <w:rPr>
+        <w:rFonts w:hint="default"/>
+      </w:rPr>
+    </w:lvl>
+    <w:lvl w:ilvl="1" w:tplc="040E0019" w:tentative="1">
+      <w:start w:val="1"/>
+      <w:numFmt w:val="lowerLetter"/>
+      <w:lvlText w:val="%2."/>
+      <w:lvlJc w:val="left"/>
+      <w:pPr>
+        <w:ind w:left="1440" w:hanging="360"/>
+      </w:pPr>
+    </w:lvl>
+    <w:lvl w:ilvl="2" w:tplc="040E001B" w:tentative="1">
+      <w:start w:val="1"/>
+      <w:numFmt w:val="lowerRoman"/>
+      <w:lvlText w:val="%3."/>
+      <w:lvlJc w:val="right"/>
+      <w:pPr>
+        <w:ind w:left="2160" w:hanging="180"/>
+      </w:pPr>
+    </w:lvl>
+    <w:lvl w:ilvl="3" w:tplc="040E000F" w:tentative="1">
+      <w:start w:val="1"/>
+      <w:numFmt w:val="decimal"/>
+      <w:lvlText w:val="%4."/>
+      <w:lvlJc w:val="left"/>
+      <w:pPr>
+        <w:ind w:left="2880" w:hanging="360"/>
+      </w:pPr>
+    </w:lvl>
+    <w:lvl w:ilvl="4" w:tplc="040E0019" w:tentative="1">
+      <w:start w:val="1"/>
+      <w:numFmt w:val="lowerLetter"/>
+      <w:lvlText w:val="%5."/>
+      <w:lvlJc w:val="left"/>
+      <w:pPr>
+        <w:ind w:left="3600" w:hanging="360"/>
+      </w:pPr>
+    </w:lvl>
+    <w:lvl w:ilvl="5" w:tplc="040E001B" w:tentative="1">
+      <w:start w:val="1"/>
+      <w:numFmt w:val="lowerRoman"/>
+      <w:lvlText w:val="%6."/>
+      <w:lvlJc w:val="right"/>
+      <w:pPr>
+        <w:ind w:left="4320" w:hanging="180"/>
+      </w:pPr>
+    </w:lvl>
+    <w:lvl w:ilvl="6" w:tplc="040E000F" w:tentative="1">
+      <w:start w:val="1"/>
+      <w:numFmt w:val="decimal"/>
+      <w:lvlText w:val="%7."/>
+      <w:lvlJc w:val="left"/>
+      <w:pPr>
+        <w:ind w:left="5040" w:hanging="360"/>
+      </w:pPr>
+    </w:lvl>
+    <w:lvl w:ilvl="7" w:tplc="040E0019" w:tentative="1">
+      <w:start w:val="1"/>
+      <w:numFmt w:val="lowerLetter"/>
+      <w:lvlText w:val="%8."/>
+      <w:lvlJc w:val="left"/>
+      <w:pPr>
+        <w:ind w:left="5760" w:hanging="360"/>
+      </w:pPr>
+    </w:lvl>
+    <w:lvl w:ilvl="8" w:tplc="040E001B" w:tentative="1">
+      <w:start w:val="1"/>
+      <w:numFmt w:val="lowerRoman"/>
+      <w:lvlText w:val="%9."/>
+      <w:lvlJc w:val="right"/>
+      <w:pPr>
+        <w:ind w:left="6480" w:hanging="180"/>
+      </w:pPr>
+    </w:lvl>
+  </w:abstractNum>
+  <w:abstractNum w:abstractNumId="3" w15:restartNumberingAfterBreak="0">
+    <w:nsid w:val="6ED07379"/>
+    <w:multiLevelType w:val="hybridMultilevel"/>
+    <w:tmpl w:val="E2B4A64A"/>
+    <w:lvl w:ilvl="0" w:tplc="040E000F">
+      <w:start w:val="1"/>
+      <w:numFmt w:val="decimal"/>
+      <w:lvlText w:val="%1."/>
+      <w:lvlJc w:val="left"/>
+      <w:pPr>
+        <w:ind w:left="720" w:hanging="360"/>
+      </w:pPr>
+      <w:rPr>
+        <w:rFonts w:hint="default"/>
+      </w:rPr>
+    </w:lvl>
+    <w:lvl w:ilvl="1" w:tplc="040E0019" w:tentative="1">
+      <w:start w:val="1"/>
+      <w:numFmt w:val="lowerLetter"/>
+      <w:lvlText w:val="%2."/>
+      <w:lvlJc w:val="left"/>
+      <w:pPr>
+        <w:ind w:left="1440" w:hanging="360"/>
+      </w:pPr>
+    </w:lvl>
+    <w:lvl w:ilvl="2" w:tplc="040E001B" w:tentative="1">
+      <w:start w:val="1"/>
+      <w:numFmt w:val="lowerRoman"/>
+      <w:lvlText w:val="%3."/>
+      <w:lvlJc w:val="right"/>
+      <w:pPr>
+        <w:ind w:left="2160" w:hanging="180"/>
+      </w:pPr>
+    </w:lvl>
+    <w:lvl w:ilvl="3" w:tplc="040E000F" w:tentative="1">
+      <w:start w:val="1"/>
+      <w:numFmt w:val="decimal"/>
+      <w:lvlText w:val="%4."/>
+      <w:lvlJc w:val="left"/>
+      <w:pPr>
+        <w:ind w:left="2880" w:hanging="360"/>
+      </w:pPr>
+    </w:lvl>
+    <w:lvl w:ilvl="4" w:tplc="040E0019" w:tentative="1">
+      <w:start w:val="1"/>
+      <w:numFmt w:val="lowerLetter"/>
+      <w:lvlText w:val="%5."/>
+      <w:lvlJc w:val="left"/>
+      <w:pPr>
+        <w:ind w:left="3600" w:hanging="360"/>
+      </w:pPr>
+    </w:lvl>
+    <w:lvl w:ilvl="5" w:tplc="040E001B" w:tentative="1">
+      <w:start w:val="1"/>
+      <w:numFmt w:val="lowerRoman"/>
+      <w:lvlText w:val="%6."/>
+      <w:lvlJc w:val="right"/>
+      <w:pPr>
+        <w:ind w:left="4320" w:hanging="180"/>
+      </w:pPr>
+    </w:lvl>
+    <w:lvl w:ilvl="6" w:tplc="040E000F" w:tentative="1">
+      <w:start w:val="1"/>
+      <w:numFmt w:val="decimal"/>
+      <w:lvlText w:val="%7."/>
+      <w:lvlJc w:val="left"/>
+      <w:pPr>
+        <w:ind w:left="5040" w:hanging="360"/>
+      </w:pPr>
+    </w:lvl>
+    <w:lvl w:ilvl="7" w:tplc="040E0019" w:tentative="1">
+      <w:start w:val="1"/>
+      <w:numFmt w:val="lowerLetter"/>
+      <w:lvlText w:val="%8."/>
+      <w:lvlJc w:val="left"/>
+      <w:pPr>
+        <w:ind w:left="5760" w:hanging="360"/>
+      </w:pPr>
+    </w:lvl>
+    <w:lvl w:ilvl="8" w:tplc="040E001B" w:tentative="1">
+      <w:start w:val="1"/>
+      <w:numFmt w:val="lowerRoman"/>
+      <w:lvlText w:val="%9."/>
+      <w:lvlJc w:val="right"/>
+      <w:pPr>
+        <w:ind w:left="6480" w:hanging="180"/>
+      </w:pPr>
+    </w:lvl>
+  </w:abstractNum>
+  <w:num w:numId="1">
+    <w:abstractNumId w:val="3"/>
+  </w:num>
+  <w:num w:numId="2">
+    <w:abstractNumId w:val="0"/>
+  </w:num>
+  <w:num w:numId="3">
+    <w:abstractNumId w:val="2"/>
+  </w:num>
+  <w:num w:numId="4">
+    <w:abstractNumId w:val="1"/>
+  </w:num>
+</w:numbering>
 </file>
 
 <file path=word/styles.xml><?xml version="1.0" encoding="utf-8"?>
@@ -804,7 +2503,6 @@
   <w:style w:type="character" w:default="1" w:styleId="Bekezdsalapbettpusa">
     <w:name w:val="Default Paragraph Font"/>
     <w:uiPriority w:val="1"/>
-    <w:semiHidden/>
     <w:unhideWhenUsed/>
   </w:style>
   <w:style w:type="table" w:default="1" w:styleId="Normltblzat">
@@ -850,6 +2548,17 @@
       <w:color w:val="605E5C"/>
       <w:shd w:val="clear" w:color="auto" w:fill="E1DFDD"/>
     </w:rPr>
+  </w:style>
+  <w:style w:type="paragraph" w:styleId="Listaszerbekezds">
+    <w:name w:val="List Paragraph"/>
+    <w:basedOn w:val="Norml"/>
+    <w:uiPriority w:val="34"/>
+    <w:qFormat/>
+    <w:rsid w:val="00A15037"/>
+    <w:pPr>
+      <w:ind w:left="720"/>
+      <w:contextualSpacing/>
+    </w:pPr>
   </w:style>
 </w:styles>
 </file>

</xml_diff>

<commit_message>
picture evaluation % adjusted
</commit_message>
<xml_diff>
--- a/Kep/Dokumentacio.docx
+++ b/Kep/Dokumentacio.docx
@@ -2177,6 +2177,273 @@
           <w:szCs w:val="24"/>
         </w:rPr>
         <w:t>%-os pontosság</w:t>
+      </w:r>
+    </w:p>
+    <w:p>
+      <w:pPr>
+        <w:rPr>
+          <w:sz w:val="24"/>
+          <w:szCs w:val="24"/>
+        </w:rPr>
+      </w:pPr>
+    </w:p>
+    <w:p>
+      <w:pPr>
+        <w:rPr>
+          <w:sz w:val="24"/>
+          <w:szCs w:val="24"/>
+        </w:rPr>
+      </w:pPr>
+      <w:r>
+        <w:rPr>
+          <w:sz w:val="24"/>
+          <w:szCs w:val="24"/>
+        </w:rPr>
+        <w:t xml:space="preserve">Ezután további valós képek hozzáadásával próbáltam növelni a valós képet felismerésének </w:t>
+      </w:r>
+      <w:r>
+        <w:rPr>
+          <w:sz w:val="24"/>
+          <w:szCs w:val="24"/>
+        </w:rPr>
+        <w:t>hatékonyságát. Ez azonban nem javított a teljesítményen.</w:t>
+      </w:r>
+    </w:p>
+    <w:p>
+      <w:pPr>
+        <w:rPr>
+          <w:sz w:val="24"/>
+          <w:szCs w:val="24"/>
+        </w:rPr>
+      </w:pPr>
+    </w:p>
+    <w:p>
+      <w:pPr>
+        <w:rPr>
+          <w:sz w:val="24"/>
+          <w:szCs w:val="24"/>
+        </w:rPr>
+      </w:pPr>
+      <w:r>
+        <w:rPr>
+          <w:sz w:val="24"/>
+          <w:szCs w:val="24"/>
+        </w:rPr>
+        <w:t xml:space="preserve">Majd egy Color Jitter függvényt próbáltam a képekre rakni. Ez véletlenszerűen változtatja a </w:t>
+      </w:r>
+      <w:r>
+        <w:rPr>
+          <w:sz w:val="24"/>
+          <w:szCs w:val="24"/>
+        </w:rPr>
+        <w:t>képek színét egy tartományban</w:t>
+      </w:r>
+      <w:r>
+        <w:rPr>
+          <w:sz w:val="24"/>
+          <w:szCs w:val="24"/>
+        </w:rPr>
+        <w:t>, ami segít általánosabbá tenni a neurális hálót, mivel nem tanul meg annyira specifikus mintákat (túltanulás ellen hatásos). Sajnos ez sem hozott változást.</w:t>
+      </w:r>
+    </w:p>
+    <w:p>
+      <w:pPr>
+        <w:rPr>
+          <w:sz w:val="24"/>
+          <w:szCs w:val="24"/>
+        </w:rPr>
+      </w:pPr>
+    </w:p>
+    <w:p>
+      <w:pPr>
+        <w:rPr>
+          <w:sz w:val="24"/>
+          <w:szCs w:val="24"/>
+        </w:rPr>
+      </w:pPr>
+      <w:r>
+        <w:rPr>
+          <w:sz w:val="24"/>
+          <w:szCs w:val="24"/>
+        </w:rPr>
+        <w:t xml:space="preserve">A modell kimenete két szám, amelyből jól lehet százalékosan számolni, hogy mekkora eséllyel AI generált vagy valós a kép. Mivel továbbra is az AI generált képek esetén magas a pontosság, a valós képeknél viszont nem annyira, </w:t>
+      </w:r>
+      <w:r>
+        <w:rPr>
+          <w:sz w:val="24"/>
+          <w:szCs w:val="24"/>
+        </w:rPr>
+        <w:t xml:space="preserve">és látszik, hogy az AI generált esetén nagy magabiztossággal ítéli AI generáltnak, míg a valósnál a két szám közelebb van egymáshoz (még ha az AI generált továbbra is magasabb), </w:t>
+      </w:r>
+      <w:r>
+        <w:rPr>
+          <w:sz w:val="24"/>
+          <w:szCs w:val="24"/>
+        </w:rPr>
+        <w:t xml:space="preserve">így </w:t>
+      </w:r>
+      <w:r>
+        <w:rPr>
+          <w:sz w:val="24"/>
+          <w:szCs w:val="24"/>
+        </w:rPr>
+        <w:t xml:space="preserve">a százalékos értékek eltolásával tovább javítható a pontosság. </w:t>
+      </w:r>
+      <w:r>
+        <w:rPr>
+          <w:sz w:val="24"/>
+          <w:szCs w:val="24"/>
+        </w:rPr>
+        <w:t>Az eredmények:</w:t>
+      </w:r>
+    </w:p>
+    <w:p>
+      <w:pPr>
+        <w:rPr>
+          <w:sz w:val="24"/>
+          <w:szCs w:val="24"/>
+        </w:rPr>
+      </w:pPr>
+    </w:p>
+    <w:p>
+      <w:pPr>
+        <w:rPr>
+          <w:sz w:val="24"/>
+          <w:szCs w:val="24"/>
+        </w:rPr>
+      </w:pPr>
+      <w:r>
+        <w:rPr>
+          <w:sz w:val="24"/>
+          <w:szCs w:val="24"/>
+        </w:rPr>
+        <w:t>50% esetén (alapeset): 65,83%</w:t>
+      </w:r>
+    </w:p>
+    <w:p>
+      <w:pPr>
+        <w:rPr>
+          <w:sz w:val="24"/>
+          <w:szCs w:val="24"/>
+        </w:rPr>
+      </w:pPr>
+      <w:r>
+        <w:rPr>
+          <w:sz w:val="24"/>
+          <w:szCs w:val="24"/>
+        </w:rPr>
+        <w:t xml:space="preserve">60% esetén: </w:t>
+      </w:r>
+      <w:r>
+        <w:rPr>
+          <w:sz w:val="24"/>
+          <w:szCs w:val="24"/>
+        </w:rPr>
+        <w:t>69,28%</w:t>
+      </w:r>
+    </w:p>
+    <w:p>
+      <w:pPr>
+        <w:rPr>
+          <w:sz w:val="24"/>
+          <w:szCs w:val="24"/>
+        </w:rPr>
+      </w:pPr>
+      <w:r>
+        <w:rPr>
+          <w:sz w:val="24"/>
+          <w:szCs w:val="24"/>
+        </w:rPr>
+        <w:t>70% esetén:</w:t>
+      </w:r>
+      <w:r>
+        <w:rPr>
+          <w:sz w:val="24"/>
+          <w:szCs w:val="24"/>
+        </w:rPr>
+        <w:t xml:space="preserve"> 71,16%</w:t>
+      </w:r>
+    </w:p>
+    <w:p>
+      <w:pPr>
+        <w:rPr>
+          <w:sz w:val="24"/>
+          <w:szCs w:val="24"/>
+        </w:rPr>
+      </w:pPr>
+      <w:r>
+        <w:rPr>
+          <w:sz w:val="24"/>
+          <w:szCs w:val="24"/>
+        </w:rPr>
+        <w:t xml:space="preserve">80% esetén: </w:t>
+      </w:r>
+      <w:r>
+        <w:rPr>
+          <w:sz w:val="24"/>
+          <w:szCs w:val="24"/>
+        </w:rPr>
+        <w:t>76,49%</w:t>
+      </w:r>
+    </w:p>
+    <w:p>
+      <w:pPr>
+        <w:rPr>
+          <w:sz w:val="24"/>
+          <w:szCs w:val="24"/>
+        </w:rPr>
+      </w:pPr>
+      <w:r>
+        <w:rPr>
+          <w:sz w:val="24"/>
+          <w:szCs w:val="24"/>
+        </w:rPr>
+        <w:t xml:space="preserve">90% esetén: </w:t>
+      </w:r>
+      <w:r>
+        <w:rPr>
+          <w:sz w:val="24"/>
+          <w:szCs w:val="24"/>
+        </w:rPr>
+        <w:t>82,13%</w:t>
+      </w:r>
+    </w:p>
+    <w:p>
+      <w:pPr>
+        <w:rPr>
+          <w:sz w:val="24"/>
+          <w:szCs w:val="24"/>
+        </w:rPr>
+      </w:pPr>
+    </w:p>
+    <w:p>
+      <w:pPr>
+        <w:rPr>
+          <w:sz w:val="24"/>
+          <w:szCs w:val="24"/>
+        </w:rPr>
+      </w:pPr>
+      <w:r>
+        <w:rPr>
+          <w:sz w:val="24"/>
+          <w:szCs w:val="24"/>
+        </w:rPr>
+        <w:t>Tehát azzal, hogy csak akkor ítél AI generáltnak egy képet, hogyha 0,9-nél nagyobb az első érték és 0,1-nél kisebb a második, a pontosság 16%-ot javult.</w:t>
+      </w:r>
+    </w:p>
+    <w:p>
+      <w:pPr>
+        <w:rPr>
+          <w:sz w:val="24"/>
+          <w:szCs w:val="24"/>
+        </w:rPr>
+      </w:pPr>
+      <w:r>
+        <w:rPr>
+          <w:sz w:val="24"/>
+          <w:szCs w:val="24"/>
+        </w:rPr>
+        <w:t>Így a valós képeknél a pontosság 66,25%, míg az AI generáltnál 98,14%.</w:t>
       </w:r>
     </w:p>
     <w:p>

</xml_diff>